<commit_message>
incremental commit : Added 1-14 chapter notes
</commit_message>
<xml_diff>
--- a/DDD- EricEvans/Domain-Driven Design_ Tackling Complexity in the Heart of Software Eric Evans Notes.docx
+++ b/DDD- EricEvans/Domain-Driven Design_ Tackling Complexity in the Heart of Software Eric Evans Notes.docx
@@ -8557,9 +8557,9 @@
           <w:noProof/>
         </w:rPr>
         <w:drawing>
-          <wp:inline distT="0" distB="0" distL="0" distR="0" wp14:anchorId="546022EE" wp14:editId="34B44B0D">
-            <wp:extent cx="3644996" cy="2405850"/>
-            <wp:effectExtent l="0" t="0" r="0" b="0"/>
+          <wp:inline distT="0" distB="0" distL="0" distR="0" wp14:anchorId="546022EE" wp14:editId="5E4E7833">
+            <wp:extent cx="3272808" cy="2160191"/>
+            <wp:effectExtent l="0" t="0" r="3810" b="0"/>
             <wp:docPr id="1493740029" name="Picture 1"/>
             <wp:cNvGraphicFramePr>
               <a:graphicFrameLocks xmlns:a="http://schemas.openxmlformats.org/drawingml/2006/main" noChangeAspect="1"/>
@@ -8580,7 +8580,7 @@
                   <pic:spPr>
                     <a:xfrm>
                       <a:off x="0" y="0"/>
-                      <a:ext cx="3651557" cy="2410181"/>
+                      <a:ext cx="3281881" cy="2166180"/>
                     </a:xfrm>
                     <a:prstGeom prst="rect">
                       <a:avLst/>
@@ -8790,33 +8790,33 @@
         </w:numPr>
       </w:pPr>
       <w:r>
+        <w:t xml:space="preserve">Operations that return results without producing side effects are called </w:t>
+      </w:r>
+      <w:r>
+        <w:rPr>
+          <w:b/>
+          <w:bCs/>
+        </w:rPr>
+        <w:t>functions</w:t>
+      </w:r>
+      <w:r>
+        <w:t>.</w:t>
+      </w:r>
+    </w:p>
+    <w:p>
+      <w:pPr>
+        <w:pStyle w:val="NoSpacing"/>
+        <w:numPr>
+          <w:ilvl w:val="0"/>
+          <w:numId w:val="34"/>
+        </w:numPr>
+      </w:pPr>
+      <w:r>
+        <w:rPr>
+          <w:b/>
+          <w:bCs/>
+        </w:rPr>
         <w:lastRenderedPageBreak/>
-        <w:t xml:space="preserve">Operations that return results without producing side effects are called </w:t>
-      </w:r>
-      <w:r>
-        <w:rPr>
-          <w:b/>
-          <w:bCs/>
-        </w:rPr>
-        <w:t>functions</w:t>
-      </w:r>
-      <w:r>
-        <w:t>.</w:t>
-      </w:r>
-    </w:p>
-    <w:p>
-      <w:pPr>
-        <w:pStyle w:val="NoSpacing"/>
-        <w:numPr>
-          <w:ilvl w:val="0"/>
-          <w:numId w:val="34"/>
-        </w:numPr>
-      </w:pPr>
-      <w:r>
-        <w:rPr>
-          <w:b/>
-          <w:bCs/>
-        </w:rPr>
         <w:t>Functions are easier to test and lower risk because they can be called multiple times and return the same value each time</w:t>
       </w:r>
       <w:r>
@@ -13518,21 +13518,6 @@
             <w:pPr>
               <w:pStyle w:val="NoSpacing"/>
             </w:pPr>
-          </w:p>
-          <w:p>
-            <w:pPr>
-              <w:pStyle w:val="NoSpacing"/>
-            </w:pPr>
-          </w:p>
-          <w:p>
-            <w:pPr>
-              <w:pStyle w:val="NoSpacing"/>
-            </w:pPr>
-          </w:p>
-          <w:p>
-            <w:pPr>
-              <w:pStyle w:val="NoSpacing"/>
-            </w:pPr>
             <w:r>
               <w:t xml:space="preserve">The above </w:t>
             </w:r>
@@ -13574,7 +13559,6 @@
               </w:numPr>
             </w:pPr>
             <w:r>
-              <w:lastRenderedPageBreak/>
               <w:t>By creating SharePie, the complex calculations and rules related to share distribution are extracted out of the Loan object. This makes the Loan object more focused and easier to understand.</w:t>
             </w:r>
           </w:p>
@@ -13599,6 +13583,7 @@
               </w:numPr>
             </w:pPr>
             <w:r>
+              <w:lastRenderedPageBreak/>
               <w:t>The SharePie class also can be reused to implement other scenarios where you are splitting or combining resources, which is not directly related to the loan itself.</w:t>
             </w:r>
           </w:p>
@@ -14084,30 +14069,30 @@
         <w:pStyle w:val="NoSpacing"/>
       </w:pPr>
       <w:r>
+        <w:t xml:space="preserve">The developers then decided to separate the accrual from the payment, and use </w:t>
+      </w:r>
+      <w:r>
+        <w:rPr>
+          <w:b/>
+          <w:bCs/>
+        </w:rPr>
+        <w:t>Accounts</w:t>
+      </w:r>
+      <w:r>
+        <w:t xml:space="preserve"> to track interest accruals, and also track payments.</w:t>
+      </w:r>
+    </w:p>
+    <w:p>
+      <w:pPr>
+        <w:pStyle w:val="NoSpacing"/>
+      </w:pPr>
+    </w:p>
+    <w:p>
+      <w:pPr>
+        <w:pStyle w:val="NoSpacing"/>
+      </w:pPr>
+      <w:r>
         <w:lastRenderedPageBreak/>
-        <w:t xml:space="preserve">The developers then decided to separate the accrual from the payment, and use </w:t>
-      </w:r>
-      <w:r>
-        <w:rPr>
-          <w:b/>
-          <w:bCs/>
-        </w:rPr>
-        <w:t>Accounts</w:t>
-      </w:r>
-      <w:r>
-        <w:t xml:space="preserve"> to track interest accruals, and also track payments.</w:t>
-      </w:r>
-    </w:p>
-    <w:p>
-      <w:pPr>
-        <w:pStyle w:val="NoSpacing"/>
-      </w:pPr>
-    </w:p>
-    <w:p>
-      <w:pPr>
-        <w:pStyle w:val="NoSpacing"/>
-      </w:pPr>
-      <w:r>
         <w:t xml:space="preserve">The developers ended up with a model where </w:t>
       </w:r>
       <w:r>
@@ -14328,8 +14313,8 @@
           <w:noProof/>
         </w:rPr>
         <w:drawing>
-          <wp:inline distT="0" distB="0" distL="0" distR="0" wp14:anchorId="4247A768" wp14:editId="51EE100E">
-            <wp:extent cx="4961050" cy="2994920"/>
+          <wp:inline distT="0" distB="0" distL="0" distR="0" wp14:anchorId="4247A768" wp14:editId="3E22CEB5">
+            <wp:extent cx="4103369" cy="2477150"/>
             <wp:effectExtent l="0" t="0" r="0" b="0"/>
             <wp:docPr id="147278675" name="Picture 1"/>
             <wp:cNvGraphicFramePr>
@@ -14351,7 +14336,7 @@
                   <pic:spPr>
                     <a:xfrm>
                       <a:off x="0" y="0"/>
-                      <a:ext cx="4961050" cy="2994920"/>
+                      <a:ext cx="4111795" cy="2482237"/>
                     </a:xfrm>
                     <a:prstGeom prst="rect">
                       <a:avLst/>
@@ -14656,6 +14641,7 @@
         </w:numPr>
       </w:pPr>
       <w:r>
+        <w:lastRenderedPageBreak/>
         <w:t xml:space="preserve">They also found they had to make some compromises, as the </w:t>
       </w:r>
       <w:r>
@@ -14979,9 +14965,9 @@
           <w:noProof/>
         </w:rPr>
         <w:drawing>
-          <wp:inline distT="0" distB="0" distL="0" distR="0" wp14:anchorId="3D766C1C" wp14:editId="2F6626CE">
-            <wp:extent cx="3218589" cy="2984740"/>
-            <wp:effectExtent l="0" t="0" r="1270" b="6350"/>
+          <wp:inline distT="0" distB="0" distL="0" distR="0" wp14:anchorId="3D766C1C" wp14:editId="23E9E6D6">
+            <wp:extent cx="2218055" cy="2056901"/>
+            <wp:effectExtent l="0" t="0" r="0" b="635"/>
             <wp:docPr id="788985796" name="Picture 1"/>
             <wp:cNvGraphicFramePr>
               <a:graphicFrameLocks xmlns:a="http://schemas.openxmlformats.org/drawingml/2006/main" noChangeAspect="1"/>
@@ -15002,7 +14988,7 @@
                   <pic:spPr>
                     <a:xfrm>
                       <a:off x="0" y="0"/>
-                      <a:ext cx="3234350" cy="2999356"/>
+                      <a:ext cx="2232599" cy="2070388"/>
                     </a:xfrm>
                     <a:prstGeom prst="rect">
                       <a:avLst/>
@@ -15024,63 +15010,63 @@
           <w:b/>
           <w:bCs/>
         </w:rPr>
+        <w:t>A</w:t>
+      </w:r>
+      <w:r>
+        <w:rPr>
+          <w:b/>
+          <w:bCs/>
+        </w:rPr>
+        <w:t>nalysis patterns</w:t>
+      </w:r>
+      <w:r>
+        <w:t xml:space="preserve"> are like a collection of best practices for modeling common business concepts. Instead of starting from scratch, developers can draw on these patterns, which have been developed and refined through experience. This approach can save time and effort by avoiding common mistakes and providing a solid foundation for further refinement.</w:t>
+      </w:r>
+    </w:p>
+    <w:p>
+      <w:pPr>
+        <w:pStyle w:val="NoSpacing"/>
+        <w:numPr>
+          <w:ilvl w:val="0"/>
+          <w:numId w:val="60"/>
+        </w:numPr>
+      </w:pPr>
+      <w:r>
+        <w:rPr>
+          <w:b/>
+          <w:bCs/>
+        </w:rPr>
+        <w:t>Not Out-of-the-Box Solutions</w:t>
+      </w:r>
+      <w:r>
+        <w:t xml:space="preserve"> Analysis patterns are not meant to be used as ready-made solutions but rather as a jump start in your project. They are designed to be adapted to specific circumstances13.</w:t>
+      </w:r>
+    </w:p>
+    <w:p>
+      <w:pPr>
+        <w:pStyle w:val="NoSpacing"/>
+        <w:numPr>
+          <w:ilvl w:val="0"/>
+          <w:numId w:val="60"/>
+        </w:numPr>
+      </w:pPr>
+      <w:r>
+        <w:rPr>
+          <w:b/>
+          <w:bCs/>
+        </w:rPr>
+        <w:t>Provides Cleanly Abstracted Vocabulary</w:t>
+      </w:r>
+      <w:r>
+        <w:t xml:space="preserve"> They give you a way to discuss and understand the common concepts of your project.</w:t>
+      </w:r>
+    </w:p>
+    <w:p>
+      <w:pPr>
+        <w:pStyle w:val="Heading1"/>
+      </w:pPr>
+      <w:r>
         <w:lastRenderedPageBreak/>
-        <w:t>A</w:t>
-      </w:r>
-      <w:r>
-        <w:rPr>
-          <w:b/>
-          <w:bCs/>
-        </w:rPr>
-        <w:t>nalysis patterns</w:t>
-      </w:r>
-      <w:r>
-        <w:t xml:space="preserve"> are like a collection of best practices for modeling common business concepts. Instead of starting from scratch, developers can draw on these patterns, which have been developed and refined through experience. This approach can save time and effort by avoiding common mistakes and providing a solid foundation for further refinement.</w:t>
-      </w:r>
-    </w:p>
-    <w:p>
-      <w:pPr>
-        <w:pStyle w:val="NoSpacing"/>
-        <w:numPr>
-          <w:ilvl w:val="0"/>
-          <w:numId w:val="60"/>
-        </w:numPr>
-      </w:pPr>
-      <w:r>
-        <w:rPr>
-          <w:b/>
-          <w:bCs/>
-        </w:rPr>
-        <w:t>Not Out-of-the-Box Solutions</w:t>
-      </w:r>
-      <w:r>
-        <w:t xml:space="preserve"> Analysis patterns are not meant to be used as ready-made solutions but rather as a jump start in your project. They are designed to be adapted to specific circumstances13.</w:t>
-      </w:r>
-    </w:p>
-    <w:p>
-      <w:pPr>
-        <w:pStyle w:val="NoSpacing"/>
-        <w:numPr>
-          <w:ilvl w:val="0"/>
-          <w:numId w:val="60"/>
-        </w:numPr>
-      </w:pPr>
-      <w:r>
-        <w:rPr>
-          <w:b/>
-          <w:bCs/>
-        </w:rPr>
-        <w:t>Provides Cleanly Abstracted Vocabulary</w:t>
-      </w:r>
-      <w:r>
-        <w:t xml:space="preserve"> They give you a way to discuss and understand the common concepts of your project.</w:t>
-      </w:r>
-    </w:p>
-    <w:p>
-      <w:pPr>
-        <w:pStyle w:val="Heading1"/>
-      </w:pPr>
-      <w:r>
         <w:t xml:space="preserve">Chapter 12: </w:t>
       </w:r>
       <w:r>
@@ -15529,7 +15515,6 @@
           <w:b/>
           <w:bCs/>
         </w:rPr>
-        <w:lastRenderedPageBreak/>
         <w:t>COMPOSITE</w:t>
       </w:r>
       <w:r>
@@ -15622,7 +15607,11 @@
         <w:t>Route</w:t>
       </w:r>
       <w:r>
-        <w:t>, allowing for arbitrary nesting and composition of routes. The COMPOSITE pattern simplifies how operations, such as calculating route distance or cost, are performed, as they can be applied uniformly across all types of routes and route segments. This way, the client code can calculate values for part of the route or a complex route using the same operations.</w:t>
+        <w:t xml:space="preserve">, allowing for arbitrary nesting and composition of routes. The COMPOSITE pattern simplifies how operations, such as calculating route distance or cost, are performed, as they can be applied </w:t>
+      </w:r>
+      <w:r>
+        <w:lastRenderedPageBreak/>
+        <w:t>uniformly across all types of routes and route segments. This way, the client code can calculate values for part of the route or a complex route using the same operations.</w:t>
       </w:r>
     </w:p>
     <w:p>
@@ -15984,42 +15973,42 @@
           <w:b/>
           <w:bCs/>
         </w:rPr>
+        <w:t>Breakthroughs</w:t>
+      </w:r>
+      <w:r>
+        <w:t>: Sometimes, these refinements can lead to a sudden breakthrough in understanding, resulting in a much better model. This is a shift in thinking that requires major design changes. But the possibility usually comes after a number of smaller refactorings.</w:t>
+      </w:r>
+    </w:p>
+    <w:p>
+      <w:pPr>
+        <w:pStyle w:val="ListParagraph"/>
+        <w:numPr>
+          <w:ilvl w:val="0"/>
+          <w:numId w:val="62"/>
+        </w:numPr>
+      </w:pPr>
+      <w:r>
+        <w:rPr>
+          <w:b/>
+          <w:bCs/>
+        </w:rPr>
+        <w:t>Don't be afraid to change</w:t>
+      </w:r>
+      <w:r>
+        <w:t>: When a new understanding of the domain or a new requirement comes along, it might force changes to the model. This is an opportunity to make the model and design even better, as well as make it more supple.</w:t>
+      </w:r>
+    </w:p>
+    <w:p>
+      <w:r>
+        <w:t>Cultivating a mindset of continuous learning and improvement, where developers and domain experts work together to create a software that truly reflects the intricacies of the domain. It's about making the software easier to understand and change, leading to a better product and a more efficient development process.</w:t>
+      </w:r>
+    </w:p>
+    <w:p>
+      <w:pPr>
+        <w:pStyle w:val="Heading1"/>
+      </w:pPr>
+      <w:r>
         <w:lastRenderedPageBreak/>
-        <w:t>Breakthroughs</w:t>
-      </w:r>
-      <w:r>
-        <w:t>: Sometimes, these refinements can lead to a sudden breakthrough in understanding, resulting in a much better model. This is a shift in thinking that requires major design changes. But the possibility usually comes after a number of smaller refactorings.</w:t>
-      </w:r>
-    </w:p>
-    <w:p>
-      <w:pPr>
-        <w:pStyle w:val="ListParagraph"/>
-        <w:numPr>
-          <w:ilvl w:val="0"/>
-          <w:numId w:val="62"/>
-        </w:numPr>
-      </w:pPr>
-      <w:r>
-        <w:rPr>
-          <w:b/>
-          <w:bCs/>
-        </w:rPr>
-        <w:t>Don't be afraid to change</w:t>
-      </w:r>
-      <w:r>
-        <w:t>: When a new understanding of the domain or a new requirement comes along, it might force changes to the model. This is an opportunity to make the model and design even better, as well as make it more supple.</w:t>
-      </w:r>
-    </w:p>
-    <w:p>
-      <w:r>
-        <w:t>Cultivating a mindset of continuous learning and improvement, where developers and domain experts work together to create a software that truly reflects the intricacies of the domain. It's about making the software easier to understand and change, leading to a better product and a more efficient development process.</w:t>
-      </w:r>
-    </w:p>
-    <w:p>
-      <w:pPr>
-        <w:pStyle w:val="Heading1"/>
-      </w:pPr>
-      <w:r>
         <w:t xml:space="preserve">Chapter 14: </w:t>
       </w:r>
       <w:r>
@@ -16313,7 +16302,6 @@
           <w:b/>
           <w:bCs/>
         </w:rPr>
-        <w:lastRenderedPageBreak/>
         <w:t>Integration of Concepts and Implementation:</w:t>
       </w:r>
       <w:r>
@@ -16371,6 +16359,7 @@
           <w:b/>
           <w:bCs/>
         </w:rPr>
+        <w:lastRenderedPageBreak/>
         <w:t>Identifying Models</w:t>
       </w:r>
       <w:r>
@@ -16678,18 +16667,52 @@
           <w:b/>
           <w:bCs/>
         </w:rPr>
+        <w:t>Relationships between BOUNDED CONTEXTS,</w:t>
+      </w:r>
+      <w:r>
+        <w:t xml:space="preserve"> providing patterns for how different models can interact within a larger system. These patterns help manage complexity and ensure that different parts of a system, which may use different models, can work together effectively. </w:t>
+      </w:r>
+    </w:p>
+    <w:p>
+      <w:pPr>
+        <w:pStyle w:val="ListParagraph"/>
+        <w:numPr>
+          <w:ilvl w:val="0"/>
+          <w:numId w:val="67"/>
+        </w:numPr>
+      </w:pPr>
+      <w:r>
+        <w:rPr>
+          <w:b/>
+          <w:bCs/>
+        </w:rPr>
+        <w:t>SHARED KERNEL</w:t>
+      </w:r>
+      <w:r>
+        <w:t>: This involves two or more teams agreeing to share a common model for a specific part of the system. This shared model, or SHARED KERNEL, is often the core domain or generic subdomains and aims to reduce duplication and make integration easier. The teams working with this shared model must coordinate their changes.</w:t>
+      </w:r>
+    </w:p>
+    <w:p>
+      <w:pPr>
+        <w:pStyle w:val="ListParagraph"/>
+        <w:numPr>
+          <w:ilvl w:val="0"/>
+          <w:numId w:val="67"/>
+        </w:numPr>
+      </w:pPr>
+      <w:r>
+        <w:rPr>
+          <w:b/>
+          <w:bCs/>
+        </w:rPr>
+        <w:t>CUSTOMER/SUPPLIER</w:t>
+      </w:r>
+      <w:r>
+        <w:t xml:space="preserve">: This pattern describes a situation where one subsystem (the supplier) provides services to another (the customer) with dependencies flowing in one direction. The customer system has </w:t>
+      </w:r>
+      <w:r>
         <w:lastRenderedPageBreak/>
-        <w:t>R</w:t>
-      </w:r>
-      <w:r>
-        <w:rPr>
-          <w:b/>
-          <w:bCs/>
-        </w:rPr>
-        <w:t>elationships between BOUNDED CONTEXTS,</w:t>
-      </w:r>
-      <w:r>
-        <w:t xml:space="preserve"> providing patterns for how different models can interact within a larger system. These patterns help manage complexity and ensure that different parts of a system, which may use different models, can work together effectively. </w:t>
+        <w:t>little to no influence on the supplier’s model. This is common when different teams or subsystems serve distinct user communities with different models and tools.</w:t>
       </w:r>
     </w:p>
     <w:p>
@@ -16705,10 +16728,10 @@
           <w:b/>
           <w:bCs/>
         </w:rPr>
-        <w:t>SHARED KERNEL</w:t>
-      </w:r>
-      <w:r>
-        <w:t>: This involves two or more teams agreeing to share a common model for a specific part of the system. This shared model, or SHARED KERNEL, is often the core domain or generic subdomains and aims to reduce duplication and make integration easier. The teams working with this shared model must coordinate their changes.</w:t>
+        <w:t>ANTICORRUPTION LAYER</w:t>
+      </w:r>
+      <w:r>
+        <w:t>: This pattern is used when integrating with a legacy or external system that has its own, often incompatible, model. An ANTICORRUPTION LAYER acts as a translation layer, providing an interface to the client in terms of their domain model, thereby preventing the client's model from being corrupted by the external system's model. This layer translates between the two models as needed. It may consist of a FACADE, ADAPTER and Translator.</w:t>
       </w:r>
     </w:p>
     <w:p>
@@ -16724,10 +16747,10 @@
           <w:b/>
           <w:bCs/>
         </w:rPr>
-        <w:t>CUSTOMER/SUPPLIER</w:t>
-      </w:r>
-      <w:r>
-        <w:t>: This pattern describes a situation where one subsystem (the supplier) provides services to another (the customer) with dependencies flowing in one direction. The customer system has little to no influence on the supplier’s model. This is common when different teams or subsystems serve distinct user communities with different models and tools.</w:t>
+        <w:t>SEPARATE WAYS</w:t>
+      </w:r>
+      <w:r>
+        <w:t>: This is when two systems or subsystems operate independently, with no integration or data sharing. This approach simplifies development and reduces the need for coordination, but it also forecloses options for future integration. If integration is needed later, complex translation layers may be required.</w:t>
       </w:r>
     </w:p>
     <w:p>
@@ -16743,44 +16766,6 @@
           <w:b/>
           <w:bCs/>
         </w:rPr>
-        <w:t>ANTICORRUPTION LAYER</w:t>
-      </w:r>
-      <w:r>
-        <w:t>: This pattern is used when integrating with a legacy or external system that has its own, often incompatible, model. An ANTICORRUPTION LAYER acts as a translation layer, providing an interface to the client in terms of their domain model, thereby preventing the client's model from being corrupted by the external system's model. This layer translates between the two models as needed. It may consist of a FACADE, ADAPTER and Translator.</w:t>
-      </w:r>
-    </w:p>
-    <w:p>
-      <w:pPr>
-        <w:pStyle w:val="ListParagraph"/>
-        <w:numPr>
-          <w:ilvl w:val="0"/>
-          <w:numId w:val="67"/>
-        </w:numPr>
-      </w:pPr>
-      <w:r>
-        <w:rPr>
-          <w:b/>
-          <w:bCs/>
-        </w:rPr>
-        <w:t>SEPARATE WAYS</w:t>
-      </w:r>
-      <w:r>
-        <w:t>: This is when two systems or subsystems operate independently, with no integration or data sharing. This approach simplifies development and reduces the need for coordination, but it also forecloses options for future integration. If integration is needed later, complex translation layers may be required.</w:t>
-      </w:r>
-    </w:p>
-    <w:p>
-      <w:pPr>
-        <w:pStyle w:val="ListParagraph"/>
-        <w:numPr>
-          <w:ilvl w:val="0"/>
-          <w:numId w:val="67"/>
-        </w:numPr>
-      </w:pPr>
-      <w:r>
-        <w:rPr>
-          <w:b/>
-          <w:bCs/>
-        </w:rPr>
         <w:t>OPEN HOST SERVICE</w:t>
       </w:r>
       <w:r>
@@ -16853,10 +16838,7 @@
         <w:t>Definition:</w:t>
       </w:r>
       <w:r>
-        <w:t xml:space="preserve"> </w:t>
-      </w:r>
-      <w:r>
-        <w:t>A CONFORMIST relationship means that a downstream team or subsystem adopts the model of an upstream system, thereby eliminating the need for complex translations. This is in contrast to other patterns like an ANTICORRUPTION LAYER, where a translation layer is built to isolate the two different models.</w:t>
+        <w:t xml:space="preserve"> A CONFORMIST relationship means that a downstream team or subsystem adopts the model of an upstream system, thereby eliminating the need for complex translations. This is in contrast to other patterns like an ANTICORRUPTION LAYER, where a translation layer is built to isolate the two different models.</w:t>
       </w:r>
     </w:p>
     <w:p>
@@ -16942,14 +16924,7 @@
         </w:numPr>
       </w:pPr>
       <w:r>
-        <w:lastRenderedPageBreak/>
-        <w:t>Implications</w:t>
-      </w:r>
-      <w:r>
-        <w:t xml:space="preserve"> of using </w:t>
-      </w:r>
-      <w:r>
-        <w:t>CONFORMIST relationship</w:t>
+        <w:t>Implications of using CONFORMIST relationship</w:t>
       </w:r>
     </w:p>
     <w:p>
@@ -17022,6 +16997,7 @@
           <w:b/>
           <w:bCs/>
         </w:rPr>
+        <w:lastRenderedPageBreak/>
         <w:t>Dependency</w:t>
       </w:r>
       <w:r>
@@ -17318,7 +17294,6 @@
           <w:b/>
           <w:bCs/>
         </w:rPr>
-        <w:lastRenderedPageBreak/>
         <w:t>Translators</w:t>
       </w:r>
       <w:r>
@@ -17335,10 +17310,7 @@
         </w:numPr>
       </w:pPr>
       <w:r>
-        <w:t>Benefits</w:t>
-      </w:r>
-      <w:r>
-        <w:t xml:space="preserve"> of using an </w:t>
+        <w:t xml:space="preserve">Benefits of using an </w:t>
       </w:r>
       <w:r>
         <w:rPr>
@@ -17399,6 +17371,7 @@
           <w:b/>
           <w:bCs/>
         </w:rPr>
+        <w:lastRenderedPageBreak/>
         <w:t>Reusability</w:t>
       </w:r>
       <w:r>
@@ -17424,7 +17397,6 @@
         <w:t>: The ANTICORRUPTION LAYER provides an explicit and well-defined point of interaction, making the overall system easier to understand and maintain.</w:t>
       </w:r>
     </w:p>
-    <w:p/>
     <w:p>
       <w:pPr>
         <w:pStyle w:val="ListParagraph"/>
@@ -17434,10 +17406,7 @@
         </w:numPr>
       </w:pPr>
       <w:r>
-        <w:t>Considerations</w:t>
-      </w:r>
-      <w:r>
-        <w:t xml:space="preserve"> for </w:t>
+        <w:t xml:space="preserve">Considerations for </w:t>
       </w:r>
       <w:r>
         <w:rPr>
@@ -17532,10 +17501,7 @@
         </w:numPr>
       </w:pPr>
       <w:r>
-        <w:t>When to Use</w:t>
-      </w:r>
-      <w:r>
-        <w:t xml:space="preserve"> </w:t>
+        <w:t xml:space="preserve">When to Use </w:t>
       </w:r>
       <w:r>
         <w:rPr>
@@ -17600,10 +17566,7 @@
         <w:t>ANTICORRUPTION LAYER</w:t>
       </w:r>
       <w:r>
-        <w:t xml:space="preserve"> </w:t>
-      </w:r>
-      <w:r>
-        <w:t>Relationship to other patterns:</w:t>
+        <w:t xml:space="preserve"> Relationship to other patterns:</w:t>
       </w:r>
     </w:p>
     <w:p>
@@ -17645,14 +17608,1664 @@
       </w:r>
     </w:p>
     <w:p>
-      <w:pPr>
-        <w:pStyle w:val="Heading1"/>
-      </w:pPr>
-    </w:p>
-    <w:p>
-      <w:pPr>
-        <w:pStyle w:val="Heading1"/>
-      </w:pPr>
+      <w:r>
+        <w:rPr>
+          <w:b/>
+          <w:bCs/>
+        </w:rPr>
+        <w:t>Separate Ways</w:t>
+      </w:r>
+      <w:r>
+        <w:t xml:space="preserve"> refers to a strategy for handling multiple models within a project where teams or subsystems operate with distinct models and choose to minimise integration. This approach is used when the costs of integrating models outweigh the benefits, often because of differing needs, technologies, or team mindsets.</w:t>
+      </w:r>
+    </w:p>
+    <w:p>
+      <w:pPr>
+        <w:pStyle w:val="ListParagraph"/>
+        <w:numPr>
+          <w:ilvl w:val="0"/>
+          <w:numId w:val="69"/>
+        </w:numPr>
+      </w:pPr>
+      <w:r>
+        <w:rPr>
+          <w:b/>
+          <w:bCs/>
+        </w:rPr>
+        <w:t>Distinct Models</w:t>
+      </w:r>
+      <w:r>
+        <w:t>: Different parts of the system use their own models, which may have different terminologies, concepts, and rules.</w:t>
+      </w:r>
+    </w:p>
+    <w:p>
+      <w:pPr>
+        <w:pStyle w:val="ListParagraph"/>
+        <w:numPr>
+          <w:ilvl w:val="0"/>
+          <w:numId w:val="69"/>
+        </w:numPr>
+      </w:pPr>
+      <w:r>
+        <w:rPr>
+          <w:b/>
+          <w:bCs/>
+        </w:rPr>
+        <w:t>Limited Integration</w:t>
+      </w:r>
+      <w:r>
+        <w:t>: Integration is minimized, with translation layers developed only where absolutely necessary. This is in contrast to approaches like a SHARED KERNEL, where models are more tightly coupled.</w:t>
+      </w:r>
+    </w:p>
+    <w:p>
+      <w:pPr>
+        <w:pStyle w:val="ListParagraph"/>
+        <w:numPr>
+          <w:ilvl w:val="0"/>
+          <w:numId w:val="69"/>
+        </w:numPr>
+      </w:pPr>
+      <w:r>
+        <w:rPr>
+          <w:b/>
+          <w:bCs/>
+        </w:rPr>
+        <w:t>Independent Evolution</w:t>
+      </w:r>
+      <w:r>
+        <w:t>: Models are allowed to evolve independently according to the needs of each context. This autonomy can be beneficial where specific needs require different models.</w:t>
+      </w:r>
+    </w:p>
+    <w:p>
+      <w:pPr>
+        <w:pStyle w:val="ListParagraph"/>
+        <w:numPr>
+          <w:ilvl w:val="0"/>
+          <w:numId w:val="69"/>
+        </w:numPr>
+      </w:pPr>
+      <w:r>
+        <w:rPr>
+          <w:b/>
+          <w:bCs/>
+        </w:rPr>
+        <w:t>Translation Layers</w:t>
+      </w:r>
+      <w:r>
+        <w:t>: When integration is needed, translation layers are created and maintained by the teams involved as the single point of integration. This is in contrast with integration with external systems where the ANTICORRUPTION LAYER typically has to accommodate the other system as is.</w:t>
+      </w:r>
+    </w:p>
+    <w:p>
+      <w:pPr>
+        <w:pStyle w:val="ListParagraph"/>
+        <w:numPr>
+          <w:ilvl w:val="0"/>
+          <w:numId w:val="69"/>
+        </w:numPr>
+      </w:pPr>
+      <w:r>
+        <w:rPr>
+          <w:b/>
+          <w:bCs/>
+        </w:rPr>
+        <w:t>Team Autonomy</w:t>
+      </w:r>
+      <w:r>
+        <w:t>: Typically, there is a correspondence of one team per BOUNDED CONTEXT. One team can maintain multiple BOUNDED CONTEXTS, but it is hard for multiple teams to work on one together.</w:t>
+      </w:r>
+    </w:p>
+    <w:p>
+      <w:pPr>
+        <w:pStyle w:val="ListParagraph"/>
+        <w:numPr>
+          <w:ilvl w:val="0"/>
+          <w:numId w:val="69"/>
+        </w:numPr>
+      </w:pPr>
+      <w:r>
+        <w:rPr>
+          <w:b/>
+          <w:bCs/>
+        </w:rPr>
+        <w:t>Trade-offs</w:t>
+      </w:r>
+      <w:r>
+        <w:t>: Choosing Separate Ways involves a trade-off between seamless integration and the effort required for coordination and communication. It prioritizes independent action over smoother communication.</w:t>
+      </w:r>
+    </w:p>
+    <w:p>
+      <w:pPr>
+        <w:pStyle w:val="ListParagraph"/>
+        <w:numPr>
+          <w:ilvl w:val="0"/>
+          <w:numId w:val="69"/>
+        </w:numPr>
+      </w:pPr>
+      <w:r>
+        <w:rPr>
+          <w:b/>
+          <w:bCs/>
+        </w:rPr>
+        <w:t>Potential Downsides</w:t>
+      </w:r>
+      <w:r>
+        <w:t>: This approach forecloses options for close integration and makes it difficult to merge models later. If integration becomes necessary after the models have diverged, complex translation layers may be required.</w:t>
+      </w:r>
+    </w:p>
+    <w:p>
+      <w:pPr>
+        <w:pStyle w:val="ListParagraph"/>
+        <w:numPr>
+          <w:ilvl w:val="0"/>
+          <w:numId w:val="69"/>
+        </w:numPr>
+        <w:rPr>
+          <w:b/>
+          <w:bCs/>
+        </w:rPr>
+      </w:pPr>
+      <w:r>
+        <w:rPr>
+          <w:b/>
+          <w:bCs/>
+        </w:rPr>
+        <w:t>When to Choose Separate Ways:</w:t>
+      </w:r>
+    </w:p>
+    <w:p>
+      <w:pPr>
+        <w:pStyle w:val="ListParagraph"/>
+        <w:numPr>
+          <w:ilvl w:val="1"/>
+          <w:numId w:val="69"/>
+        </w:numPr>
+      </w:pPr>
+      <w:r>
+        <w:rPr>
+          <w:b/>
+          <w:bCs/>
+        </w:rPr>
+        <w:t>Conflicting Mindsets</w:t>
+      </w:r>
+      <w:r>
+        <w:t>: When teams have significantly different views or goals, merging models can be difficult or unproductive.</w:t>
+      </w:r>
+    </w:p>
+    <w:p>
+      <w:pPr>
+        <w:pStyle w:val="ListParagraph"/>
+        <w:numPr>
+          <w:ilvl w:val="1"/>
+          <w:numId w:val="69"/>
+        </w:numPr>
+      </w:pPr>
+      <w:r>
+        <w:rPr>
+          <w:b/>
+          <w:bCs/>
+        </w:rPr>
+        <w:t>Specialised Needs</w:t>
+      </w:r>
+      <w:r>
+        <w:t>: When different parts of the system have very different requirements and constraints, a unified model may not serve all needs well.</w:t>
+      </w:r>
+    </w:p>
+    <w:p>
+      <w:pPr>
+        <w:pStyle w:val="ListParagraph"/>
+        <w:numPr>
+          <w:ilvl w:val="1"/>
+          <w:numId w:val="69"/>
+        </w:numPr>
+      </w:pPr>
+      <w:r>
+        <w:rPr>
+          <w:b/>
+          <w:bCs/>
+        </w:rPr>
+        <w:t>Technical Differences</w:t>
+      </w:r>
+      <w:r>
+        <w:t>: When different technologies or tools are used in different parts of the system, integration can be costly and complex.</w:t>
+      </w:r>
+    </w:p>
+    <w:p>
+      <w:pPr>
+        <w:pStyle w:val="ListParagraph"/>
+        <w:numPr>
+          <w:ilvl w:val="1"/>
+          <w:numId w:val="69"/>
+        </w:numPr>
+      </w:pPr>
+      <w:r>
+        <w:rPr>
+          <w:b/>
+          <w:bCs/>
+        </w:rPr>
+        <w:lastRenderedPageBreak/>
+        <w:t>Limited Integration Needs</w:t>
+      </w:r>
+      <w:r>
+        <w:t>: When integration is not needed, or relatively limited, allows continued use of customary terminology and avoids corruption of the models.</w:t>
+      </w:r>
+    </w:p>
+    <w:p>
+      <w:pPr>
+        <w:pStyle w:val="ListParagraph"/>
+        <w:numPr>
+          <w:ilvl w:val="1"/>
+          <w:numId w:val="69"/>
+        </w:numPr>
+      </w:pPr>
+      <w:r>
+        <w:rPr>
+          <w:b/>
+          <w:bCs/>
+        </w:rPr>
+        <w:t>Political or Organisational Factors</w:t>
+      </w:r>
+      <w:r>
+        <w:t>: Sometimes, political or organisational structures can make it impractical or impossible to unify models.</w:t>
+      </w:r>
+    </w:p>
+    <w:p>
+      <w:r>
+        <w:rPr>
+          <w:b/>
+          <w:bCs/>
+        </w:rPr>
+        <w:t>Open Host Service</w:t>
+      </w:r>
+      <w:r>
+        <w:t xml:space="preserve"> is described as a strategy for managing integration between different parts of a system, particularly when a subsystem needs to be integrated with many others. This approach involves defining a set of services that other subsystems can access via a published protocol. Instead of creating custom translation layers for each integration, a subsystem exposes a common set of services for others to use.</w:t>
+      </w:r>
+    </w:p>
+    <w:p>
+      <w:pPr>
+        <w:pStyle w:val="ListParagraph"/>
+        <w:numPr>
+          <w:ilvl w:val="0"/>
+          <w:numId w:val="69"/>
+        </w:numPr>
+      </w:pPr>
+      <w:r>
+        <w:rPr>
+          <w:b/>
+          <w:bCs/>
+        </w:rPr>
+        <w:t>Standardised Protocol</w:t>
+      </w:r>
+      <w:r>
+        <w:t>: An Open Host Service defines a protocol that allows other systems to access its functionalities. This protocol acts as a common language, making integration more manageable.</w:t>
+      </w:r>
+    </w:p>
+    <w:p>
+      <w:pPr>
+        <w:pStyle w:val="ListParagraph"/>
+        <w:numPr>
+          <w:ilvl w:val="0"/>
+          <w:numId w:val="69"/>
+        </w:numPr>
+      </w:pPr>
+      <w:r>
+        <w:rPr>
+          <w:b/>
+          <w:bCs/>
+        </w:rPr>
+        <w:t>Set of Services</w:t>
+      </w:r>
+      <w:r>
+        <w:t>: The subsystem is described as a set of SERVICES that cover the common needs of other subsystems. These services provide access to the subsystem's capabilities.</w:t>
+      </w:r>
+    </w:p>
+    <w:p>
+      <w:pPr>
+        <w:pStyle w:val="ListParagraph"/>
+        <w:numPr>
+          <w:ilvl w:val="0"/>
+          <w:numId w:val="69"/>
+        </w:numPr>
+      </w:pPr>
+      <w:r>
+        <w:rPr>
+          <w:b/>
+          <w:bCs/>
+        </w:rPr>
+        <w:t>Multiple Integrations</w:t>
+      </w:r>
+      <w:r>
+        <w:t>: This pattern is particularly useful when a subsystem needs to integrate with numerous other systems. It avoids the maintenance burden of creating and maintaining individual translators for each integration.</w:t>
+      </w:r>
+    </w:p>
+    <w:p>
+      <w:pPr>
+        <w:pStyle w:val="ListParagraph"/>
+        <w:numPr>
+          <w:ilvl w:val="0"/>
+          <w:numId w:val="69"/>
+        </w:numPr>
+      </w:pPr>
+      <w:r>
+        <w:rPr>
+          <w:b/>
+          <w:bCs/>
+        </w:rPr>
+        <w:t>Flexibility</w:t>
+      </w:r>
+      <w:r>
+        <w:t>: The protocol is enhanced and expanded to handle new integration requirements, except for cases where a single team has very specific, idiosyncratic needs. In such cases, a one-off translator can be created to augment the protocol, keeping the shared protocol clean and simple.</w:t>
+      </w:r>
+    </w:p>
+    <w:p>
+      <w:pPr>
+        <w:pStyle w:val="ListParagraph"/>
+        <w:numPr>
+          <w:ilvl w:val="0"/>
+          <w:numId w:val="69"/>
+        </w:numPr>
+      </w:pPr>
+      <w:r>
+        <w:rPr>
+          <w:b/>
+          <w:bCs/>
+        </w:rPr>
+        <w:t>Shared Model Vocabulary</w:t>
+      </w:r>
+      <w:r>
+        <w:t>: The formalisation of communication implies a shared model vocabulary, which is the basis of the service interfaces. This means the other subsystems become coupled to the model of the open host, and other teams are forced to learn the particular dialect used by the host team.</w:t>
+      </w:r>
+    </w:p>
+    <w:p>
+      <w:pPr>
+        <w:pStyle w:val="ListParagraph"/>
+        <w:numPr>
+          <w:ilvl w:val="0"/>
+          <w:numId w:val="69"/>
+        </w:numPr>
+      </w:pPr>
+      <w:r>
+        <w:rPr>
+          <w:b/>
+          <w:bCs/>
+        </w:rPr>
+        <w:t>Published Language</w:t>
+      </w:r>
+      <w:r>
+        <w:t>: In some cases, using a well-known PUBLISHED LANGUAGE as the interchange model can reduce coupling and ease understanding.</w:t>
+      </w:r>
+    </w:p>
+    <w:p>
+      <w:pPr>
+        <w:pStyle w:val="ListParagraph"/>
+        <w:numPr>
+          <w:ilvl w:val="0"/>
+          <w:numId w:val="69"/>
+        </w:numPr>
+      </w:pPr>
+      <w:r>
+        <w:rPr>
+          <w:b/>
+          <w:bCs/>
+        </w:rPr>
+        <w:t>Trade-offs</w:t>
+      </w:r>
+      <w:r>
+        <w:t>: The Open Host Service trades off some flexibility for reduced complexity and maintenance overhead. It aims for a balance between custom solutions and generic integrations.</w:t>
+      </w:r>
+    </w:p>
+    <w:p>
+      <w:pPr>
+        <w:pStyle w:val="ListParagraph"/>
+        <w:numPr>
+          <w:ilvl w:val="0"/>
+          <w:numId w:val="69"/>
+        </w:numPr>
+        <w:rPr>
+          <w:b/>
+          <w:bCs/>
+        </w:rPr>
+      </w:pPr>
+      <w:r>
+        <w:rPr>
+          <w:b/>
+          <w:bCs/>
+        </w:rPr>
+        <w:t>When to Use an Open Host Service:</w:t>
+      </w:r>
+    </w:p>
+    <w:p>
+      <w:pPr>
+        <w:pStyle w:val="ListParagraph"/>
+        <w:numPr>
+          <w:ilvl w:val="1"/>
+          <w:numId w:val="69"/>
+        </w:numPr>
+      </w:pPr>
+      <w:r>
+        <w:rPr>
+          <w:b/>
+          <w:bCs/>
+        </w:rPr>
+        <w:t>High Demand</w:t>
+      </w:r>
+      <w:r>
+        <w:t>: When a subsystem needs to integrate with many other systems, especially if the integrations have similar requirements.</w:t>
+      </w:r>
+    </w:p>
+    <w:p>
+      <w:pPr>
+        <w:pStyle w:val="ListParagraph"/>
+        <w:numPr>
+          <w:ilvl w:val="1"/>
+          <w:numId w:val="69"/>
+        </w:numPr>
+      </w:pPr>
+      <w:r>
+        <w:rPr>
+          <w:b/>
+          <w:bCs/>
+        </w:rPr>
+        <w:t>Cohesive Services</w:t>
+      </w:r>
+      <w:r>
+        <w:t>: When the subsystem's resources can be described as a cohesive set of SERVICES.</w:t>
+      </w:r>
+    </w:p>
+    <w:p>
+      <w:pPr>
+        <w:pStyle w:val="ListParagraph"/>
+        <w:numPr>
+          <w:ilvl w:val="1"/>
+          <w:numId w:val="69"/>
+        </w:numPr>
+      </w:pPr>
+      <w:r>
+        <w:rPr>
+          <w:b/>
+          <w:bCs/>
+        </w:rPr>
+        <w:t>Multiple Integrations</w:t>
+      </w:r>
+      <w:r>
+        <w:t>: When a significant number of integrations are needed. This approach can be more effective than point-to-point custom solutions.</w:t>
+      </w:r>
+    </w:p>
+    <w:p>
+      <w:pPr>
+        <w:pStyle w:val="ListParagraph"/>
+        <w:numPr>
+          <w:ilvl w:val="1"/>
+          <w:numId w:val="69"/>
+        </w:numPr>
+      </w:pPr>
+      <w:r>
+        <w:rPr>
+          <w:b/>
+          <w:bCs/>
+        </w:rPr>
+        <w:t>Need for Consistency</w:t>
+      </w:r>
+      <w:r>
+        <w:t>: When there is a need for a consistent way of interacting with the subsystem from various other parts of the overall system.</w:t>
+      </w:r>
+    </w:p>
+    <w:p>
+      <w:r>
+        <w:rPr>
+          <w:b/>
+          <w:bCs/>
+        </w:rPr>
+        <w:t>Published Language</w:t>
+      </w:r>
+      <w:r>
+        <w:t xml:space="preserve"> is a strategy for managing integration between different parts of a system, or between different systems, by using a well-documented, shared language as a common medium of communication. </w:t>
+      </w:r>
+    </w:p>
+    <w:p>
+      <w:r>
+        <w:t>Here are the key aspects of a Published Language:</w:t>
+      </w:r>
+    </w:p>
+    <w:p>
+      <w:pPr>
+        <w:pStyle w:val="ListParagraph"/>
+        <w:numPr>
+          <w:ilvl w:val="0"/>
+          <w:numId w:val="69"/>
+        </w:numPr>
+      </w:pPr>
+      <w:r>
+        <w:rPr>
+          <w:b/>
+          <w:bCs/>
+        </w:rPr>
+        <w:t>Shared Medium</w:t>
+      </w:r>
+      <w:r>
+        <w:t>: A Published Language provides a common way to express the necessary domain information for communication between different systems. This can be an existing, well-known standard or one created specifically for the purpose.</w:t>
+      </w:r>
+    </w:p>
+    <w:p>
+      <w:pPr>
+        <w:pStyle w:val="ListParagraph"/>
+        <w:numPr>
+          <w:ilvl w:val="0"/>
+          <w:numId w:val="69"/>
+        </w:numPr>
+      </w:pPr>
+      <w:r>
+        <w:rPr>
+          <w:b/>
+          <w:bCs/>
+        </w:rPr>
+        <w:t>Translation</w:t>
+      </w:r>
+      <w:r>
+        <w:t>: Systems translate their internal models to and from this shared language as needed, allowing them to interact without having to understand each other's specific models. This translation process can be complex, but the goal is to keep the internal models clean and separate from the translation process.</w:t>
+      </w:r>
+    </w:p>
+    <w:p>
+      <w:pPr>
+        <w:pStyle w:val="ListParagraph"/>
+        <w:numPr>
+          <w:ilvl w:val="0"/>
+          <w:numId w:val="69"/>
+        </w:numPr>
+      </w:pPr>
+      <w:r>
+        <w:rPr>
+          <w:b/>
+          <w:bCs/>
+        </w:rPr>
+        <w:t>Stability</w:t>
+      </w:r>
+      <w:r>
+        <w:t>: The Published Language is a stable medium that should not change frequently. Changes to the language can disrupt communication, so it is essential that it is well-documented and robust. It is important to note that the interchange language is not the same thing as the host's domain model and should be kept separate.</w:t>
+      </w:r>
+    </w:p>
+    <w:p>
+      <w:pPr>
+        <w:pStyle w:val="ListParagraph"/>
+        <w:numPr>
+          <w:ilvl w:val="0"/>
+          <w:numId w:val="69"/>
+        </w:numPr>
+      </w:pPr>
+      <w:r>
+        <w:rPr>
+          <w:b/>
+          <w:bCs/>
+        </w:rPr>
+        <w:t xml:space="preserve">Documentation: </w:t>
+      </w:r>
+      <w:r>
+        <w:t>The language must be well-documented to enable independent interpretations to be compatible. This documentation allows different teams or systems to implement the translation logic correctly and consistently.</w:t>
+      </w:r>
+    </w:p>
+    <w:p>
+      <w:pPr>
+        <w:pStyle w:val="ListParagraph"/>
+        <w:numPr>
+          <w:ilvl w:val="0"/>
+          <w:numId w:val="69"/>
+        </w:numPr>
+      </w:pPr>
+      <w:r>
+        <w:rPr>
+          <w:b/>
+          <w:bCs/>
+        </w:rPr>
+        <w:lastRenderedPageBreak/>
+        <w:t>Reduced Coupling:</w:t>
+      </w:r>
+      <w:r>
+        <w:t xml:space="preserve"> By using a common language, systems avoid tight coupling to each other's internal models, making them more flexible and easier to maintain. This contrasts with approaches where systems directly interact with each other's internal representations.</w:t>
+      </w:r>
+    </w:p>
+    <w:p>
+      <w:pPr>
+        <w:pStyle w:val="ListParagraph"/>
+        <w:numPr>
+          <w:ilvl w:val="0"/>
+          <w:numId w:val="69"/>
+        </w:numPr>
+      </w:pPr>
+      <w:r>
+        <w:rPr>
+          <w:b/>
+          <w:bCs/>
+        </w:rPr>
+        <w:t>Reusability</w:t>
+      </w:r>
+      <w:r>
+        <w:t>: Using a well-established language, if available, means that existing tools and expertise can be leveraged, reducing development effort and improving interoperability.</w:t>
+      </w:r>
+    </w:p>
+    <w:p>
+      <w:pPr>
+        <w:pStyle w:val="ListParagraph"/>
+        <w:numPr>
+          <w:ilvl w:val="0"/>
+          <w:numId w:val="69"/>
+        </w:numPr>
+      </w:pPr>
+      <w:r>
+        <w:t>Examples:</w:t>
+      </w:r>
+    </w:p>
+    <w:p>
+      <w:pPr>
+        <w:pStyle w:val="ListParagraph"/>
+        <w:numPr>
+          <w:ilvl w:val="1"/>
+          <w:numId w:val="69"/>
+        </w:numPr>
+      </w:pPr>
+      <w:r>
+        <w:t>Chemical Markup Language (CML)</w:t>
+      </w:r>
+      <w:r>
+        <w:t xml:space="preserve">: </w:t>
+      </w:r>
+      <w:r>
+        <w:t>Chemical Markup Language (CML)</w:t>
+      </w:r>
+      <w:r>
+        <w:t xml:space="preserve"> </w:t>
+      </w:r>
+      <w:r>
+        <w:t>enables the sharing of complex chemical information</w:t>
+      </w:r>
+      <w:r>
+        <w:t xml:space="preserve">, in standard XML based publish language. </w:t>
+      </w:r>
+    </w:p>
+    <w:p>
+      <w:pPr>
+        <w:pStyle w:val="ListParagraph"/>
+        <w:numPr>
+          <w:ilvl w:val="1"/>
+          <w:numId w:val="69"/>
+        </w:numPr>
+      </w:pPr>
+      <w:r>
+        <w:rPr>
+          <w:b/>
+          <w:bCs/>
+        </w:rPr>
+        <w:t>DB2 Interface</w:t>
+      </w:r>
+      <w:r>
+        <w:t xml:space="preserve">: </w:t>
+      </w:r>
+      <w:r>
+        <w:t>well-specified and documented DB2 interface</w:t>
+      </w:r>
+      <w:r>
+        <w:t xml:space="preserve"> as </w:t>
+      </w:r>
+      <w:r>
+        <w:t xml:space="preserve">published language for integrating with another database system, </w:t>
+      </w:r>
+      <w:r>
+        <w:t xml:space="preserve">like </w:t>
+      </w:r>
+      <w:r>
+        <w:t xml:space="preserve">Btrieve. </w:t>
+      </w:r>
+    </w:p>
+    <w:p>
+      <w:pPr>
+        <w:pStyle w:val="ListParagraph"/>
+        <w:numPr>
+          <w:ilvl w:val="0"/>
+          <w:numId w:val="69"/>
+        </w:numPr>
+        <w:rPr>
+          <w:b/>
+          <w:bCs/>
+        </w:rPr>
+      </w:pPr>
+      <w:r>
+        <w:rPr>
+          <w:b/>
+          <w:bCs/>
+        </w:rPr>
+        <w:t>When to Use a Published Language:</w:t>
+      </w:r>
+    </w:p>
+    <w:p>
+      <w:pPr>
+        <w:pStyle w:val="ListParagraph"/>
+        <w:numPr>
+          <w:ilvl w:val="1"/>
+          <w:numId w:val="69"/>
+        </w:numPr>
+      </w:pPr>
+      <w:r>
+        <w:rPr>
+          <w:b/>
+          <w:bCs/>
+        </w:rPr>
+        <w:t>Multiple Systems</w:t>
+      </w:r>
+      <w:r>
+        <w:t>: When several systems need to exchange data and a common language for communication is needed.</w:t>
+      </w:r>
+    </w:p>
+    <w:p>
+      <w:pPr>
+        <w:pStyle w:val="ListParagraph"/>
+        <w:numPr>
+          <w:ilvl w:val="1"/>
+          <w:numId w:val="69"/>
+        </w:numPr>
+      </w:pPr>
+      <w:r>
+        <w:rPr>
+          <w:b/>
+          <w:bCs/>
+        </w:rPr>
+        <w:t>Complex Translation</w:t>
+      </w:r>
+      <w:r>
+        <w:t>: When direct translation between domain models is complex, a Published Language can simplify the integration by acting as a common intermediary.</w:t>
+      </w:r>
+    </w:p>
+    <w:p>
+      <w:pPr>
+        <w:pStyle w:val="ListParagraph"/>
+        <w:numPr>
+          <w:ilvl w:val="1"/>
+          <w:numId w:val="69"/>
+        </w:numPr>
+      </w:pPr>
+      <w:r>
+        <w:rPr>
+          <w:b/>
+          <w:bCs/>
+        </w:rPr>
+        <w:t>Avoiding Model Coupling</w:t>
+      </w:r>
+      <w:r>
+        <w:t>: When it's important to prevent tight coupling between systems and allow them to evolve independently.</w:t>
+      </w:r>
+    </w:p>
+    <w:p>
+      <w:pPr>
+        <w:pStyle w:val="ListParagraph"/>
+        <w:numPr>
+          <w:ilvl w:val="1"/>
+          <w:numId w:val="69"/>
+        </w:numPr>
+      </w:pPr>
+      <w:r>
+        <w:rPr>
+          <w:b/>
+          <w:bCs/>
+        </w:rPr>
+        <w:t>Industry Standards</w:t>
+      </w:r>
+      <w:r>
+        <w:t>: When industry standards or existing published languages are available, they can be reused, reducing the effort of building an interchange language from scratch.</w:t>
+      </w:r>
+    </w:p>
+    <w:p>
+      <w:pPr>
+        <w:pStyle w:val="ListParagraph"/>
+        <w:numPr>
+          <w:ilvl w:val="1"/>
+          <w:numId w:val="69"/>
+        </w:numPr>
+      </w:pPr>
+      <w:r>
+        <w:rPr>
+          <w:b/>
+          <w:bCs/>
+        </w:rPr>
+        <w:t>External Integration</w:t>
+      </w:r>
+      <w:r>
+        <w:t>: When integrating with external systems, where it may not be possible or desirable to adopt the other system’s domain model directly.</w:t>
+      </w:r>
+    </w:p>
+    <w:p>
+      <w:r>
+        <w:rPr>
+          <w:b/>
+          <w:bCs/>
+        </w:rPr>
+        <w:t xml:space="preserve">Choosing </w:t>
+      </w:r>
+      <w:r>
+        <w:rPr>
+          <w:b/>
+          <w:bCs/>
+        </w:rPr>
+        <w:t>Right</w:t>
+      </w:r>
+      <w:r>
+        <w:rPr>
+          <w:b/>
+          <w:bCs/>
+        </w:rPr>
+        <w:t xml:space="preserve"> (</w:t>
+      </w:r>
+      <w:r>
+        <w:rPr>
+          <w:b/>
+          <w:bCs/>
+        </w:rPr>
+        <w:t>Your)</w:t>
+      </w:r>
+      <w:r>
+        <w:rPr>
+          <w:b/>
+          <w:bCs/>
+        </w:rPr>
+        <w:t xml:space="preserve"> Model Context Strategy</w:t>
+      </w:r>
+      <w:r>
+        <w:t xml:space="preserve"> involves making deliberate decisions about how to define and manage the boundaries between different models within a software project. This includes understanding where to apply a unified model and where to allow different models to coexist. </w:t>
+      </w:r>
+    </w:p>
+    <w:p>
+      <w:r>
+        <w:t xml:space="preserve">Choosing </w:t>
+      </w:r>
+      <w:r>
+        <w:t>Right (</w:t>
+      </w:r>
+      <w:r>
+        <w:t>Your</w:t>
+      </w:r>
+      <w:r>
+        <w:t>)</w:t>
+      </w:r>
+      <w:r>
+        <w:t xml:space="preserve"> Model Context Strategy means consciously deciding on the scope of each model and how these models relate. The aim is to create a system where each part is clearly defined and where integration is managed to balance the need for consistency with the benefits of autonomy. This is not a one-time decision, but an ongoing process as the project and its models evolve.</w:t>
+      </w:r>
+    </w:p>
+    <w:p>
+      <w:pPr>
+        <w:pStyle w:val="ListParagraph"/>
+        <w:numPr>
+          <w:ilvl w:val="0"/>
+          <w:numId w:val="69"/>
+        </w:numPr>
+      </w:pPr>
+      <w:r>
+        <w:rPr>
+          <w:b/>
+          <w:bCs/>
+        </w:rPr>
+        <w:t>Context Map as a Starting Point</w:t>
+      </w:r>
+      <w:r>
+        <w:t>: The process begins with an accurate CONTEXT MAP that reflects the current state of the project. This map identifies all the models in use, their boundaries, and their relationships. The map is a snapshot of the project as it is, not necessarily as it should be, and should be updated as the project evolves.</w:t>
+      </w:r>
+    </w:p>
+    <w:p>
+      <w:pPr>
+        <w:pStyle w:val="ListParagraph"/>
+        <w:numPr>
+          <w:ilvl w:val="0"/>
+          <w:numId w:val="69"/>
+        </w:numPr>
+      </w:pPr>
+      <w:r>
+        <w:rPr>
+          <w:b/>
+          <w:bCs/>
+        </w:rPr>
+        <w:t>Team Involvement</w:t>
+      </w:r>
+      <w:r>
+        <w:t>: Teams need to be involved in decisions about where to define BOUNDED CONTEXTS and what type of relationships to have between them. These decisions, or at least an understanding of them, should be propagated throughout the team. These decisions are not just technical but also consider team structures, communication patterns, and business needs.</w:t>
+      </w:r>
+    </w:p>
+    <w:p>
+      <w:pPr>
+        <w:pStyle w:val="ListParagraph"/>
+        <w:numPr>
+          <w:ilvl w:val="0"/>
+          <w:numId w:val="69"/>
+        </w:numPr>
+      </w:pPr>
+      <w:r>
+        <w:rPr>
+          <w:b/>
+          <w:bCs/>
+        </w:rPr>
+        <w:t>Trade-offs</w:t>
+      </w:r>
+      <w:r>
+        <w:t>: Choosing a model context strategy involves balancing several factors:</w:t>
+      </w:r>
+    </w:p>
+    <w:p>
+      <w:pPr>
+        <w:pStyle w:val="ListParagraph"/>
+        <w:numPr>
+          <w:ilvl w:val="1"/>
+          <w:numId w:val="69"/>
+        </w:numPr>
+      </w:pPr>
+      <w:r>
+        <w:rPr>
+          <w:b/>
+          <w:bCs/>
+        </w:rPr>
+        <w:t>Value of Independent Action vs. Rich Integration</w:t>
+      </w:r>
+      <w:r>
+        <w:t>: The goal is to weigh the benefits of allowing teams to work autonomously with their own models against the advantages of having a highly integrated system.</w:t>
+      </w:r>
+    </w:p>
+    <w:p>
+      <w:pPr>
+        <w:pStyle w:val="ListParagraph"/>
+        <w:numPr>
+          <w:ilvl w:val="1"/>
+          <w:numId w:val="69"/>
+        </w:numPr>
+      </w:pPr>
+      <w:r>
+        <w:rPr>
+          <w:b/>
+          <w:bCs/>
+        </w:rPr>
+        <w:t>Seamless Integration vs. Coordination Effort</w:t>
+      </w:r>
+      <w:r>
+        <w:t>: A more unified model can offer better integration but requires more effort to coordinate the different teams.</w:t>
+      </w:r>
+    </w:p>
+    <w:p>
+      <w:pPr>
+        <w:pStyle w:val="ListParagraph"/>
+        <w:numPr>
+          <w:ilvl w:val="1"/>
+          <w:numId w:val="69"/>
+        </w:numPr>
+      </w:pPr>
+      <w:r>
+        <w:rPr>
+          <w:b/>
+          <w:bCs/>
+        </w:rPr>
+        <w:t>Communication and Control</w:t>
+      </w:r>
+      <w:r>
+        <w:t>: Project leaders may need to decide the level of control to exert over the model to allow teams to make decisions independently without fragmenting the model.</w:t>
+      </w:r>
+    </w:p>
+    <w:p>
+      <w:pPr>
+        <w:pStyle w:val="ListParagraph"/>
+        <w:numPr>
+          <w:ilvl w:val="1"/>
+          <w:numId w:val="69"/>
+        </w:numPr>
+      </w:pPr>
+      <w:r>
+        <w:rPr>
+          <w:b/>
+          <w:bCs/>
+        </w:rPr>
+        <w:t>Recognizing External Systems</w:t>
+      </w:r>
+      <w:r>
+        <w:t>: Some subsystems will clearly not be part of the system under development, such as major legacy systems or external services. These systems should be segregated and treated as separate contexts, often requiring translation layers for integration. However, it’s important to be aware that external systems might not conform to the idea of a cohesive BOUNDED CONTEXT with integrated development practices.</w:t>
+      </w:r>
+    </w:p>
+    <w:p>
+      <w:pPr>
+        <w:pStyle w:val="ListParagraph"/>
+        <w:numPr>
+          <w:ilvl w:val="1"/>
+          <w:numId w:val="69"/>
+        </w:numPr>
+      </w:pPr>
+      <w:r>
+        <w:rPr>
+          <w:b/>
+          <w:bCs/>
+        </w:rPr>
+        <w:t>Strategies for Relationships</w:t>
+      </w:r>
+      <w:r>
+        <w:t>: Once the boundaries are identified, decisions have to be made on the relationships between BOUNDED CONTEXTS:</w:t>
+      </w:r>
+    </w:p>
+    <w:p>
+      <w:pPr>
+        <w:pStyle w:val="ListParagraph"/>
+        <w:numPr>
+          <w:ilvl w:val="2"/>
+          <w:numId w:val="69"/>
+        </w:numPr>
+      </w:pPr>
+      <w:r>
+        <w:rPr>
+          <w:b/>
+          <w:bCs/>
+        </w:rPr>
+        <w:lastRenderedPageBreak/>
+        <w:t>Separate Ways</w:t>
+      </w:r>
+      <w:r>
+        <w:t>: This is where different parts of a software system use their own models, limiting integration to minimise complexity and allow independent development. This approach is suitable when integration is not essential, or where teams have very different needs and working styles.</w:t>
+      </w:r>
+    </w:p>
+    <w:p>
+      <w:pPr>
+        <w:pStyle w:val="ListParagraph"/>
+        <w:numPr>
+          <w:ilvl w:val="2"/>
+          <w:numId w:val="69"/>
+        </w:numPr>
+      </w:pPr>
+      <w:r>
+        <w:rPr>
+          <w:b/>
+          <w:bCs/>
+        </w:rPr>
+        <w:t>Conformist</w:t>
+      </w:r>
+      <w:r>
+        <w:t>: This strategy involves adhering to the model of an upstream team to simplify integration and share a common UBIQUITOUS LANGUAGE. While it limits the downstream team's freedom, it reduces the need for translation layers. This is most useful where a small extension is made to an existing system.</w:t>
+      </w:r>
+    </w:p>
+    <w:p>
+      <w:pPr>
+        <w:pStyle w:val="ListParagraph"/>
+        <w:numPr>
+          <w:ilvl w:val="2"/>
+          <w:numId w:val="69"/>
+        </w:numPr>
+      </w:pPr>
+      <w:r>
+        <w:rPr>
+          <w:b/>
+          <w:bCs/>
+        </w:rPr>
+        <w:t>Anticorruption Layer</w:t>
+      </w:r>
+      <w:r>
+        <w:t>: This approach involves creating a translation layer to insulate the system from a poorly designed or incompatible external system. This layer handles the translation between different models and ensures the integrity of the local domain model.</w:t>
+      </w:r>
+    </w:p>
+    <w:p>
+      <w:pPr>
+        <w:pStyle w:val="ListParagraph"/>
+        <w:numPr>
+          <w:ilvl w:val="2"/>
+          <w:numId w:val="69"/>
+        </w:numPr>
+      </w:pPr>
+      <w:r>
+        <w:rPr>
+          <w:b/>
+          <w:bCs/>
+        </w:rPr>
+        <w:t>Shared Kernel</w:t>
+      </w:r>
+      <w:r>
+        <w:t>: Parts of the model are shared between contexts, although this can be problematic when different implementation technologies are used.</w:t>
+      </w:r>
+    </w:p>
+    <w:p>
+      <w:pPr>
+        <w:pStyle w:val="ListParagraph"/>
+        <w:numPr>
+          <w:ilvl w:val="2"/>
+          <w:numId w:val="69"/>
+        </w:numPr>
+      </w:pPr>
+      <w:r>
+        <w:rPr>
+          <w:b/>
+          <w:bCs/>
+        </w:rPr>
+        <w:t>Open Host Service</w:t>
+      </w:r>
+      <w:r>
+        <w:t>: This strategy involves the creation of a set of services that other subsystems can access via a published protocol rather than each system creating its own custom translation layers. This promotes easier maintenance and consistent interaction.</w:t>
+      </w:r>
+    </w:p>
+    <w:p>
+      <w:pPr>
+        <w:pStyle w:val="ListParagraph"/>
+        <w:numPr>
+          <w:ilvl w:val="2"/>
+          <w:numId w:val="69"/>
+        </w:numPr>
+      </w:pPr>
+      <w:r>
+        <w:rPr>
+          <w:b/>
+          <w:bCs/>
+        </w:rPr>
+        <w:t>Published Language</w:t>
+      </w:r>
+      <w:r>
+        <w:t>: This strategy is used to manage integration between different parts of a system, or between different systems, by using a well-documented, shared language as a common medium of communication.</w:t>
+      </w:r>
+    </w:p>
+    <w:p>
+      <w:pPr>
+        <w:pStyle w:val="ListParagraph"/>
+        <w:numPr>
+          <w:ilvl w:val="1"/>
+          <w:numId w:val="69"/>
+        </w:numPr>
+      </w:pPr>
+      <w:r>
+        <w:rPr>
+          <w:b/>
+          <w:bCs/>
+        </w:rPr>
+        <w:t>Avoiding Premature Fragmentation</w:t>
+      </w:r>
+      <w:r>
+        <w:t xml:space="preserve">: While it can be tempting to break large models into smaller pieces, it's important to consider whether that is actually necessary and whether the team understands how to maintain and manage many smaller models. There are other approaches to managing large models within a single context </w:t>
+      </w:r>
+      <w:r>
+        <w:t>.</w:t>
+      </w:r>
+    </w:p>
+    <w:p>
+      <w:pPr>
+        <w:pStyle w:val="ListParagraph"/>
+        <w:numPr>
+          <w:ilvl w:val="0"/>
+          <w:numId w:val="69"/>
+        </w:numPr>
+      </w:pPr>
+      <w:r>
+        <w:rPr>
+          <w:b/>
+          <w:bCs/>
+        </w:rPr>
+        <w:t>Realistic Transformations</w:t>
+      </w:r>
+      <w:r>
+        <w:t>: Transformations of the context map should be pragmatic. Changes to the context map should only be made once the changes in reality are done.</w:t>
+      </w:r>
+    </w:p>
+    <w:p>
+      <w:pPr>
+        <w:pStyle w:val="ListParagraph"/>
+        <w:numPr>
+          <w:ilvl w:val="0"/>
+          <w:numId w:val="69"/>
+        </w:numPr>
+      </w:pPr>
+      <w:r>
+        <w:rPr>
+          <w:b/>
+          <w:bCs/>
+        </w:rPr>
+        <w:t>Bias Awareness</w:t>
+      </w:r>
+      <w:r>
+        <w:t>: When working on a software project, teams tend to focus on the parts of the system they are changing, which might lead to biased CONTEXT MAPS. It's important to be aware of this bias and be mindful of the limits of the applicability of any particular map.</w:t>
+      </w:r>
+    </w:p>
+    <w:p>
+      <w:pPr>
+        <w:jc w:val="both"/>
+      </w:pPr>
+      <w:r>
+        <w:t xml:space="preserve">Transformations refers to the deliberate and planned changes to the boundaries and relationships between BOUNDED CONTEXTS within a software project. These transformations are not about minor adjustments but rather significant shifts in how different parts of the system interact and how their models relate. </w:t>
+      </w:r>
+    </w:p>
+    <w:p>
+      <w:pPr>
+        <w:pStyle w:val="ListParagraph"/>
+        <w:numPr>
+          <w:ilvl w:val="0"/>
+          <w:numId w:val="69"/>
+        </w:numPr>
+      </w:pPr>
+      <w:r>
+        <w:rPr>
+          <w:b/>
+          <w:bCs/>
+        </w:rPr>
+        <w:t>Context Map as a Foundation:</w:t>
+      </w:r>
+      <w:r>
+        <w:t xml:space="preserve"> Transformations are based on an existing CONTEXT MAP that accurately reflects the current situation. This map is essential to understand the existing relationships between BOUNDED CONTEXTS before making any changes.</w:t>
+      </w:r>
+    </w:p>
+    <w:p>
+      <w:pPr>
+        <w:pStyle w:val="ListParagraph"/>
+        <w:numPr>
+          <w:ilvl w:val="0"/>
+          <w:numId w:val="69"/>
+        </w:numPr>
+      </w:pPr>
+      <w:r>
+        <w:rPr>
+          <w:b/>
+          <w:bCs/>
+        </w:rPr>
+        <w:t>Types of Transformations</w:t>
+      </w:r>
+      <w:r>
+        <w:t>: The chapter outlines several types of transformations, which often involve breaking up or merging contexts, or changing their relationship patterns. The key transformations discussed are:</w:t>
+      </w:r>
+    </w:p>
+    <w:p>
+      <w:pPr>
+        <w:pStyle w:val="ListParagraph"/>
+        <w:numPr>
+          <w:ilvl w:val="1"/>
+          <w:numId w:val="69"/>
+        </w:numPr>
+      </w:pPr>
+      <w:r>
+        <w:rPr>
+          <w:b/>
+          <w:bCs/>
+        </w:rPr>
+        <w:t>Merging Two Contexts into a Shared Kernel</w:t>
+      </w:r>
+      <w:r>
+        <w:t>: This involves combining two or more BOUNDED CONTEXTS by identifying a shared subset of their models (a SHARED KERNEL). This can reduce duplication and make integration easier, but it requires careful planning and coordination. The steps to achieve this are:</w:t>
+      </w:r>
+    </w:p>
+    <w:p>
+      <w:pPr>
+        <w:pStyle w:val="ListParagraph"/>
+        <w:numPr>
+          <w:ilvl w:val="2"/>
+          <w:numId w:val="69"/>
+        </w:numPr>
+      </w:pPr>
+      <w:r>
+        <w:rPr>
+          <w:b/>
+          <w:bCs/>
+        </w:rPr>
+        <w:t>Identify the shared subdomain:</w:t>
+      </w:r>
+      <w:r>
+        <w:t xml:space="preserve"> Find the parts of the models that are similar or overlapping.</w:t>
+      </w:r>
+    </w:p>
+    <w:p>
+      <w:pPr>
+        <w:pStyle w:val="ListParagraph"/>
+        <w:numPr>
+          <w:ilvl w:val="2"/>
+          <w:numId w:val="69"/>
+        </w:numPr>
+      </w:pPr>
+      <w:r>
+        <w:rPr>
+          <w:b/>
+          <w:bCs/>
+        </w:rPr>
+        <w:t>Create a shared kernel:</w:t>
+      </w:r>
+      <w:r>
+        <w:t xml:space="preserve"> Define a new model for the shared domain, including necessary abstractions and interfaces.</w:t>
+      </w:r>
+    </w:p>
+    <w:p>
+      <w:pPr>
+        <w:pStyle w:val="ListParagraph"/>
+        <w:numPr>
+          <w:ilvl w:val="2"/>
+          <w:numId w:val="69"/>
+        </w:numPr>
+      </w:pPr>
+      <w:r>
+        <w:rPr>
+          <w:b/>
+          <w:bCs/>
+        </w:rPr>
+        <w:t>Iterative Integration:</w:t>
+      </w:r>
+      <w:r>
+        <w:t xml:space="preserve"> Start with a small SHARED KERNEL and integrate incrementally, addressing translation and dependency issues as they arise.</w:t>
+      </w:r>
+    </w:p>
+    <w:p>
+      <w:pPr>
+        <w:pStyle w:val="ListParagraph"/>
+        <w:numPr>
+          <w:ilvl w:val="2"/>
+          <w:numId w:val="69"/>
+        </w:numPr>
+      </w:pPr>
+      <w:r>
+        <w:rPr>
+          <w:b/>
+          <w:bCs/>
+        </w:rPr>
+        <w:t>Refactor Applications</w:t>
+      </w:r>
+      <w:r>
+        <w:t>: Migrate applications to use the new SHARED KERNEL and remove unnecessary translations.</w:t>
+      </w:r>
+    </w:p>
+    <w:p>
+      <w:pPr>
+        <w:pStyle w:val="ListParagraph"/>
+        <w:numPr>
+          <w:ilvl w:val="1"/>
+          <w:numId w:val="69"/>
+        </w:numPr>
+      </w:pPr>
+      <w:r>
+        <w:rPr>
+          <w:b/>
+          <w:bCs/>
+        </w:rPr>
+        <w:t>Shifting to a Single Model</w:t>
+      </w:r>
+      <w:r>
+        <w:t xml:space="preserve">: Instead of merging two models, one model is chosen, and the other context is refactored to be compatible with it. This involves transferring full responsibility for subdomains from one context to another and enhancing the chosen model as needed. This simplifies </w:t>
+      </w:r>
+      <w:r>
+        <w:lastRenderedPageBreak/>
+        <w:t>the overall model but might require significant refactoring of existing code. This transition can be long or indefinite, having the pros and cons of going SEPARATE WAYS.</w:t>
+      </w:r>
+    </w:p>
+    <w:p>
+      <w:pPr>
+        <w:pStyle w:val="ListParagraph"/>
+        <w:numPr>
+          <w:ilvl w:val="1"/>
+          <w:numId w:val="69"/>
+        </w:numPr>
+      </w:pPr>
+      <w:r>
+        <w:rPr>
+          <w:b/>
+          <w:bCs/>
+        </w:rPr>
+        <w:t>Merging Two Models into a New Model</w:t>
+      </w:r>
+      <w:r>
+        <w:t>: This involves creating a new, deeper model capable of handling the responsibilities of both models. This is the most ambitious approach and often the best for the long-term, but requires a strong understanding of the domain.</w:t>
+      </w:r>
+    </w:p>
+    <w:p>
+      <w:pPr>
+        <w:pStyle w:val="ListParagraph"/>
+        <w:numPr>
+          <w:ilvl w:val="1"/>
+          <w:numId w:val="69"/>
+        </w:numPr>
+      </w:pPr>
+      <w:r>
+        <w:rPr>
+          <w:b/>
+          <w:bCs/>
+        </w:rPr>
+        <w:t>Replacing Legacy Systems:</w:t>
+      </w:r>
+      <w:r>
+        <w:t xml:space="preserve"> When a legacy system is being replaced, the functionality should be migrated in small increments into the new system. Steps include:</w:t>
+      </w:r>
+    </w:p>
+    <w:p>
+      <w:pPr>
+        <w:pStyle w:val="ListParagraph"/>
+        <w:numPr>
+          <w:ilvl w:val="2"/>
+          <w:numId w:val="69"/>
+        </w:numPr>
+      </w:pPr>
+      <w:r>
+        <w:t>Identify functionality to add to the new system in each iteration.</w:t>
+      </w:r>
+    </w:p>
+    <w:p>
+      <w:pPr>
+        <w:pStyle w:val="ListParagraph"/>
+        <w:numPr>
+          <w:ilvl w:val="2"/>
+          <w:numId w:val="69"/>
+        </w:numPr>
+      </w:pPr>
+      <w:r>
+        <w:t>Identify necessary additions to the ANTICORRUPTION LAYER.</w:t>
+      </w:r>
+    </w:p>
+    <w:p>
+      <w:pPr>
+        <w:pStyle w:val="ListParagraph"/>
+        <w:numPr>
+          <w:ilvl w:val="2"/>
+          <w:numId w:val="69"/>
+        </w:numPr>
+      </w:pPr>
+      <w:r>
+        <w:t>Implement and deploy in each step.</w:t>
+      </w:r>
+    </w:p>
+    <w:p>
+      <w:pPr>
+        <w:pStyle w:val="ListParagraph"/>
+        <w:numPr>
+          <w:ilvl w:val="1"/>
+          <w:numId w:val="69"/>
+        </w:numPr>
+        <w:rPr>
+          <w:b/>
+          <w:bCs/>
+        </w:rPr>
+      </w:pPr>
+      <w:r>
+        <w:rPr>
+          <w:b/>
+          <w:bCs/>
+        </w:rPr>
+        <w:t xml:space="preserve">Transforming to a Published Language: </w:t>
+      </w:r>
+      <w:r>
+        <w:t>A PUBLISHED LANGUAGE can be created when there is a need to integrate with multiple systems. Steps include:</w:t>
+      </w:r>
+    </w:p>
+    <w:p>
+      <w:pPr>
+        <w:pStyle w:val="ListParagraph"/>
+        <w:numPr>
+          <w:ilvl w:val="2"/>
+          <w:numId w:val="69"/>
+        </w:numPr>
+      </w:pPr>
+      <w:r>
+        <w:t>Select a core domain model to serve as the base language.</w:t>
+      </w:r>
+    </w:p>
+    <w:p>
+      <w:pPr>
+        <w:pStyle w:val="ListParagraph"/>
+        <w:numPr>
+          <w:ilvl w:val="2"/>
+          <w:numId w:val="69"/>
+        </w:numPr>
+      </w:pPr>
+      <w:r>
+        <w:t>Use a standard format, such as XML, to create the language.</w:t>
+      </w:r>
+    </w:p>
+    <w:p>
+      <w:pPr>
+        <w:pStyle w:val="ListParagraph"/>
+        <w:numPr>
+          <w:ilvl w:val="2"/>
+          <w:numId w:val="69"/>
+        </w:numPr>
+      </w:pPr>
+      <w:r>
+        <w:t>Publish the language and system architecture.</w:t>
+      </w:r>
+    </w:p>
+    <w:p>
+      <w:pPr>
+        <w:pStyle w:val="ListParagraph"/>
+        <w:numPr>
+          <w:ilvl w:val="2"/>
+          <w:numId w:val="69"/>
+        </w:numPr>
+      </w:pPr>
+      <w:r>
+        <w:t>Build translation layers for all collaborating systems.</w:t>
+      </w:r>
+    </w:p>
+    <w:p>
+      <w:pPr>
+        <w:pStyle w:val="ListParagraph"/>
+        <w:numPr>
+          <w:ilvl w:val="2"/>
+          <w:numId w:val="69"/>
+        </w:numPr>
+      </w:pPr>
+      <w:r>
+        <w:t>Switch over to the new language.</w:t>
+      </w:r>
+    </w:p>
+    <w:p>
+      <w:pPr>
+        <w:pStyle w:val="ListParagraph"/>
+        <w:numPr>
+          <w:ilvl w:val="0"/>
+          <w:numId w:val="69"/>
+        </w:numPr>
+      </w:pPr>
+      <w:r>
+        <w:rPr>
+          <w:b/>
+          <w:bCs/>
+        </w:rPr>
+        <w:t>Incremental Approach:</w:t>
+      </w:r>
+      <w:r>
+        <w:t xml:space="preserve"> Transformations are rarely completed in a single step. They are typically achieved through multiple iterations, where changes are implemented, tested, and refined. Each step should be manageable and the team must be careful not to take on too much at once.</w:t>
+      </w:r>
+    </w:p>
+    <w:p>
+      <w:pPr>
+        <w:pStyle w:val="ListParagraph"/>
+        <w:numPr>
+          <w:ilvl w:val="0"/>
+          <w:numId w:val="69"/>
+        </w:numPr>
+      </w:pPr>
+      <w:r>
+        <w:rPr>
+          <w:b/>
+          <w:bCs/>
+        </w:rPr>
+        <w:t>Team Involvement:</w:t>
+      </w:r>
+      <w:r>
+        <w:t xml:space="preserve"> Transforming BOUNDED CONTEXTS may require team members to move between teams to share their knowledge.</w:t>
+      </w:r>
+    </w:p>
+    <w:p>
+      <w:pPr>
+        <w:pStyle w:val="ListParagraph"/>
+        <w:numPr>
+          <w:ilvl w:val="0"/>
+          <w:numId w:val="69"/>
+        </w:numPr>
+      </w:pPr>
+      <w:r>
+        <w:rPr>
+          <w:b/>
+          <w:bCs/>
+        </w:rPr>
+        <w:t>Continuous Integration:</w:t>
+      </w:r>
+      <w:r>
+        <w:t xml:space="preserve"> As part of any transformation, the process of CONTINUOUS INTEGRATION must be maintained in order to keep the team working together. This also includes making sure all the components fit within the large-scale structure.</w:t>
+      </w:r>
+    </w:p>
+    <w:p>
+      <w:pPr>
+        <w:pStyle w:val="ListParagraph"/>
+        <w:numPr>
+          <w:ilvl w:val="0"/>
+          <w:numId w:val="69"/>
+        </w:numPr>
+      </w:pPr>
+      <w:r>
+        <w:rPr>
+          <w:b/>
+          <w:bCs/>
+        </w:rPr>
+        <w:t>Distillation:</w:t>
+      </w:r>
+      <w:r>
+        <w:t xml:space="preserve"> Distillation techniques can be used to refine each model prior to merging them.</w:t>
+      </w:r>
+    </w:p>
+    <w:p>
+      <w:pPr>
+        <w:pStyle w:val="ListParagraph"/>
+        <w:numPr>
+          <w:ilvl w:val="0"/>
+          <w:numId w:val="69"/>
+        </w:numPr>
+      </w:pPr>
+      <w:r>
+        <w:rPr>
+          <w:b/>
+          <w:bCs/>
+        </w:rPr>
+        <w:t>Pragmatic Choices:</w:t>
+      </w:r>
+      <w:r>
+        <w:t xml:space="preserve"> Transformations may be influenced by business and organisational factors and political issues. The teams may not get what they want and have to assess the costs of a transformation. It’s important to be pragmatic about which transformations to undertake and how far to push them.</w:t>
+      </w:r>
+    </w:p>
+    <w:p>
+      <w:pPr>
+        <w:pStyle w:val="ListParagraph"/>
+        <w:numPr>
+          <w:ilvl w:val="0"/>
+          <w:numId w:val="69"/>
+        </w:numPr>
+      </w:pPr>
+      <w:r>
+        <w:rPr>
+          <w:b/>
+          <w:bCs/>
+        </w:rPr>
+        <w:t>Careful Implementation:</w:t>
+      </w:r>
+      <w:r>
+        <w:t xml:space="preserve"> It is critical not to change the map until a real change to the models is done. Teams should work through any contradictions and fix real problems before changing the CONTEXT MAP.</w:t>
+      </w:r>
+    </w:p>
+    <w:p>
+      <w:pPr>
+        <w:pStyle w:val="ListParagraph"/>
+        <w:numPr>
+          <w:ilvl w:val="0"/>
+          <w:numId w:val="69"/>
+        </w:numPr>
+      </w:pPr>
+      <w:r>
+        <w:rPr>
+          <w:b/>
+          <w:bCs/>
+        </w:rPr>
+        <w:t>Awareness of Costs:</w:t>
+      </w:r>
+      <w:r>
+        <w:t xml:space="preserve"> Teams should be aware that there are costs involved in any transformation. Merging two contexts can reduce duplication, but may also impose a burden of coordination between teams. Going SEPARATE WAYS can allow independent development but may require more complex translation layers later. Transformations should be based on the value they bring to the system.</w:t>
+      </w:r>
     </w:p>
     <w:p>
       <w:pPr>
@@ -17881,7 +19494,6 @@
         </w:numPr>
       </w:pPr>
       <w:r>
-        <w:lastRenderedPageBreak/>
         <w:t>A "</w:t>
       </w:r>
       <w:r>
@@ -17906,6 +19518,7 @@
         </w:numPr>
       </w:pPr>
       <w:r>
+        <w:lastRenderedPageBreak/>
         <w:t>“</w:t>
       </w:r>
       <w:r>
@@ -20568,6 +22181,118 @@
     </w:lvl>
   </w:abstractNum>
   <w:abstractNum w:abstractNumId="21" w15:restartNumberingAfterBreak="0">
+    <w:nsid w:val="1E043C89"/>
+    <w:multiLevelType w:val="hybridMultilevel"/>
+    <w:tmpl w:val="FF8C67D6"/>
+    <w:lvl w:ilvl="0" w:tplc="B1BE7716">
+      <w:numFmt w:val="bullet"/>
+      <w:lvlText w:val="•"/>
+      <w:lvlJc w:val="left"/>
+      <w:pPr>
+        <w:ind w:left="720" w:hanging="360"/>
+      </w:pPr>
+      <w:rPr>
+        <w:rFonts w:ascii="Calibri" w:eastAsiaTheme="minorHAnsi" w:hAnsi="Calibri" w:cs="Calibri" w:hint="default"/>
+      </w:rPr>
+    </w:lvl>
+    <w:lvl w:ilvl="1" w:tplc="40090003" w:tentative="1">
+      <w:start w:val="1"/>
+      <w:numFmt w:val="bullet"/>
+      <w:lvlText w:val="o"/>
+      <w:lvlJc w:val="left"/>
+      <w:pPr>
+        <w:ind w:left="1440" w:hanging="360"/>
+      </w:pPr>
+      <w:rPr>
+        <w:rFonts w:ascii="Courier New" w:hAnsi="Courier New" w:cs="Courier New" w:hint="default"/>
+      </w:rPr>
+    </w:lvl>
+    <w:lvl w:ilvl="2" w:tplc="40090005" w:tentative="1">
+      <w:start w:val="1"/>
+      <w:numFmt w:val="bullet"/>
+      <w:lvlText w:val=""/>
+      <w:lvlJc w:val="left"/>
+      <w:pPr>
+        <w:ind w:left="2160" w:hanging="360"/>
+      </w:pPr>
+      <w:rPr>
+        <w:rFonts w:ascii="Wingdings" w:hAnsi="Wingdings" w:hint="default"/>
+      </w:rPr>
+    </w:lvl>
+    <w:lvl w:ilvl="3" w:tplc="40090001" w:tentative="1">
+      <w:start w:val="1"/>
+      <w:numFmt w:val="bullet"/>
+      <w:lvlText w:val=""/>
+      <w:lvlJc w:val="left"/>
+      <w:pPr>
+        <w:ind w:left="2880" w:hanging="360"/>
+      </w:pPr>
+      <w:rPr>
+        <w:rFonts w:ascii="Symbol" w:hAnsi="Symbol" w:hint="default"/>
+      </w:rPr>
+    </w:lvl>
+    <w:lvl w:ilvl="4" w:tplc="40090003" w:tentative="1">
+      <w:start w:val="1"/>
+      <w:numFmt w:val="bullet"/>
+      <w:lvlText w:val="o"/>
+      <w:lvlJc w:val="left"/>
+      <w:pPr>
+        <w:ind w:left="3600" w:hanging="360"/>
+      </w:pPr>
+      <w:rPr>
+        <w:rFonts w:ascii="Courier New" w:hAnsi="Courier New" w:cs="Courier New" w:hint="default"/>
+      </w:rPr>
+    </w:lvl>
+    <w:lvl w:ilvl="5" w:tplc="40090005" w:tentative="1">
+      <w:start w:val="1"/>
+      <w:numFmt w:val="bullet"/>
+      <w:lvlText w:val=""/>
+      <w:lvlJc w:val="left"/>
+      <w:pPr>
+        <w:ind w:left="4320" w:hanging="360"/>
+      </w:pPr>
+      <w:rPr>
+        <w:rFonts w:ascii="Wingdings" w:hAnsi="Wingdings" w:hint="default"/>
+      </w:rPr>
+    </w:lvl>
+    <w:lvl w:ilvl="6" w:tplc="40090001" w:tentative="1">
+      <w:start w:val="1"/>
+      <w:numFmt w:val="bullet"/>
+      <w:lvlText w:val=""/>
+      <w:lvlJc w:val="left"/>
+      <w:pPr>
+        <w:ind w:left="5040" w:hanging="360"/>
+      </w:pPr>
+      <w:rPr>
+        <w:rFonts w:ascii="Symbol" w:hAnsi="Symbol" w:hint="default"/>
+      </w:rPr>
+    </w:lvl>
+    <w:lvl w:ilvl="7" w:tplc="40090003" w:tentative="1">
+      <w:start w:val="1"/>
+      <w:numFmt w:val="bullet"/>
+      <w:lvlText w:val="o"/>
+      <w:lvlJc w:val="left"/>
+      <w:pPr>
+        <w:ind w:left="5760" w:hanging="360"/>
+      </w:pPr>
+      <w:rPr>
+        <w:rFonts w:ascii="Courier New" w:hAnsi="Courier New" w:cs="Courier New" w:hint="default"/>
+      </w:rPr>
+    </w:lvl>
+    <w:lvl w:ilvl="8" w:tplc="40090005" w:tentative="1">
+      <w:start w:val="1"/>
+      <w:numFmt w:val="bullet"/>
+      <w:lvlText w:val=""/>
+      <w:lvlJc w:val="left"/>
+      <w:pPr>
+        <w:ind w:left="6480" w:hanging="360"/>
+      </w:pPr>
+      <w:rPr>
+        <w:rFonts w:ascii="Wingdings" w:hAnsi="Wingdings" w:hint="default"/>
+      </w:rPr>
+    </w:lvl>
+  </w:abstractNum>
+  <w:abstractNum w:abstractNumId="22" w15:restartNumberingAfterBreak="0">
     <w:nsid w:val="1EEB54BB"/>
     <w:multiLevelType w:val="hybridMultilevel"/>
     <w:tmpl w:val="8D7C71EC"/>
@@ -20680,7 +22405,120 @@
       </w:rPr>
     </w:lvl>
   </w:abstractNum>
-  <w:abstractNum w:abstractNumId="22" w15:restartNumberingAfterBreak="0">
+  <w:abstractNum w:abstractNumId="23" w15:restartNumberingAfterBreak="0">
+    <w:nsid w:val="25D643ED"/>
+    <w:multiLevelType w:val="hybridMultilevel"/>
+    <w:tmpl w:val="17F80EC0"/>
+    <w:lvl w:ilvl="0" w:tplc="40090003">
+      <w:start w:val="1"/>
+      <w:numFmt w:val="bullet"/>
+      <w:lvlText w:val="o"/>
+      <w:lvlJc w:val="left"/>
+      <w:pPr>
+        <w:ind w:left="1080" w:hanging="360"/>
+      </w:pPr>
+      <w:rPr>
+        <w:rFonts w:ascii="Courier New" w:hAnsi="Courier New" w:cs="Courier New" w:hint="default"/>
+      </w:rPr>
+    </w:lvl>
+    <w:lvl w:ilvl="1" w:tplc="40090003" w:tentative="1">
+      <w:start w:val="1"/>
+      <w:numFmt w:val="bullet"/>
+      <w:lvlText w:val="o"/>
+      <w:lvlJc w:val="left"/>
+      <w:pPr>
+        <w:ind w:left="1800" w:hanging="360"/>
+      </w:pPr>
+      <w:rPr>
+        <w:rFonts w:ascii="Courier New" w:hAnsi="Courier New" w:cs="Courier New" w:hint="default"/>
+      </w:rPr>
+    </w:lvl>
+    <w:lvl w:ilvl="2" w:tplc="40090005" w:tentative="1">
+      <w:start w:val="1"/>
+      <w:numFmt w:val="bullet"/>
+      <w:lvlText w:val=""/>
+      <w:lvlJc w:val="left"/>
+      <w:pPr>
+        <w:ind w:left="2520" w:hanging="360"/>
+      </w:pPr>
+      <w:rPr>
+        <w:rFonts w:ascii="Wingdings" w:hAnsi="Wingdings" w:hint="default"/>
+      </w:rPr>
+    </w:lvl>
+    <w:lvl w:ilvl="3" w:tplc="40090001" w:tentative="1">
+      <w:start w:val="1"/>
+      <w:numFmt w:val="bullet"/>
+      <w:lvlText w:val=""/>
+      <w:lvlJc w:val="left"/>
+      <w:pPr>
+        <w:ind w:left="3240" w:hanging="360"/>
+      </w:pPr>
+      <w:rPr>
+        <w:rFonts w:ascii="Symbol" w:hAnsi="Symbol" w:hint="default"/>
+      </w:rPr>
+    </w:lvl>
+    <w:lvl w:ilvl="4" w:tplc="40090003" w:tentative="1">
+      <w:start w:val="1"/>
+      <w:numFmt w:val="bullet"/>
+      <w:lvlText w:val="o"/>
+      <w:lvlJc w:val="left"/>
+      <w:pPr>
+        <w:ind w:left="3960" w:hanging="360"/>
+      </w:pPr>
+      <w:rPr>
+        <w:rFonts w:ascii="Courier New" w:hAnsi="Courier New" w:cs="Courier New" w:hint="default"/>
+      </w:rPr>
+    </w:lvl>
+    <w:lvl w:ilvl="5" w:tplc="40090005" w:tentative="1">
+      <w:start w:val="1"/>
+      <w:numFmt w:val="bullet"/>
+      <w:lvlText w:val=""/>
+      <w:lvlJc w:val="left"/>
+      <w:pPr>
+        <w:ind w:left="4680" w:hanging="360"/>
+      </w:pPr>
+      <w:rPr>
+        <w:rFonts w:ascii="Wingdings" w:hAnsi="Wingdings" w:hint="default"/>
+      </w:rPr>
+    </w:lvl>
+    <w:lvl w:ilvl="6" w:tplc="40090001" w:tentative="1">
+      <w:start w:val="1"/>
+      <w:numFmt w:val="bullet"/>
+      <w:lvlText w:val=""/>
+      <w:lvlJc w:val="left"/>
+      <w:pPr>
+        <w:ind w:left="5400" w:hanging="360"/>
+      </w:pPr>
+      <w:rPr>
+        <w:rFonts w:ascii="Symbol" w:hAnsi="Symbol" w:hint="default"/>
+      </w:rPr>
+    </w:lvl>
+    <w:lvl w:ilvl="7" w:tplc="40090003" w:tentative="1">
+      <w:start w:val="1"/>
+      <w:numFmt w:val="bullet"/>
+      <w:lvlText w:val="o"/>
+      <w:lvlJc w:val="left"/>
+      <w:pPr>
+        <w:ind w:left="6120" w:hanging="360"/>
+      </w:pPr>
+      <w:rPr>
+        <w:rFonts w:ascii="Courier New" w:hAnsi="Courier New" w:cs="Courier New" w:hint="default"/>
+      </w:rPr>
+    </w:lvl>
+    <w:lvl w:ilvl="8" w:tplc="40090005" w:tentative="1">
+      <w:start w:val="1"/>
+      <w:numFmt w:val="bullet"/>
+      <w:lvlText w:val=""/>
+      <w:lvlJc w:val="left"/>
+      <w:pPr>
+        <w:ind w:left="6840" w:hanging="360"/>
+      </w:pPr>
+      <w:rPr>
+        <w:rFonts w:ascii="Wingdings" w:hAnsi="Wingdings" w:hint="default"/>
+      </w:rPr>
+    </w:lvl>
+  </w:abstractNum>
+  <w:abstractNum w:abstractNumId="24" w15:restartNumberingAfterBreak="0">
     <w:nsid w:val="264B4DA6"/>
     <w:multiLevelType w:val="hybridMultilevel"/>
     <w:tmpl w:val="2E46960E"/>
@@ -20769,7 +22607,7 @@
       </w:pPr>
     </w:lvl>
   </w:abstractNum>
-  <w:abstractNum w:abstractNumId="23" w15:restartNumberingAfterBreak="0">
+  <w:abstractNum w:abstractNumId="25" w15:restartNumberingAfterBreak="0">
     <w:nsid w:val="2760492E"/>
     <w:multiLevelType w:val="hybridMultilevel"/>
     <w:tmpl w:val="77D6DFE4"/>
@@ -20882,7 +22720,7 @@
       </w:rPr>
     </w:lvl>
   </w:abstractNum>
-  <w:abstractNum w:abstractNumId="24" w15:restartNumberingAfterBreak="0">
+  <w:abstractNum w:abstractNumId="26" w15:restartNumberingAfterBreak="0">
     <w:nsid w:val="28B25DC6"/>
     <w:multiLevelType w:val="hybridMultilevel"/>
     <w:tmpl w:val="A382256E"/>
@@ -20995,7 +22833,7 @@
       </w:rPr>
     </w:lvl>
   </w:abstractNum>
-  <w:abstractNum w:abstractNumId="25" w15:restartNumberingAfterBreak="0">
+  <w:abstractNum w:abstractNumId="27" w15:restartNumberingAfterBreak="0">
     <w:nsid w:val="2ABB0E69"/>
     <w:multiLevelType w:val="hybridMultilevel"/>
     <w:tmpl w:val="16ECB722"/>
@@ -21108,7 +22946,7 @@
       </w:rPr>
     </w:lvl>
   </w:abstractNum>
-  <w:abstractNum w:abstractNumId="26" w15:restartNumberingAfterBreak="0">
+  <w:abstractNum w:abstractNumId="28" w15:restartNumberingAfterBreak="0">
     <w:nsid w:val="2C4E797D"/>
     <w:multiLevelType w:val="hybridMultilevel"/>
     <w:tmpl w:val="FD3CB220"/>
@@ -21194,7 +23032,7 @@
       </w:pPr>
     </w:lvl>
   </w:abstractNum>
-  <w:abstractNum w:abstractNumId="27" w15:restartNumberingAfterBreak="0">
+  <w:abstractNum w:abstractNumId="29" w15:restartNumberingAfterBreak="0">
     <w:nsid w:val="2D320D10"/>
     <w:multiLevelType w:val="hybridMultilevel"/>
     <w:tmpl w:val="B046EF16"/>
@@ -21307,7 +23145,7 @@
       </w:rPr>
     </w:lvl>
   </w:abstractNum>
-  <w:abstractNum w:abstractNumId="28" w15:restartNumberingAfterBreak="0">
+  <w:abstractNum w:abstractNumId="30" w15:restartNumberingAfterBreak="0">
     <w:nsid w:val="2F3F49ED"/>
     <w:multiLevelType w:val="hybridMultilevel"/>
     <w:tmpl w:val="875EA33C"/>
@@ -21420,7 +23258,7 @@
       </w:rPr>
     </w:lvl>
   </w:abstractNum>
-  <w:abstractNum w:abstractNumId="29" w15:restartNumberingAfterBreak="0">
+  <w:abstractNum w:abstractNumId="31" w15:restartNumberingAfterBreak="0">
     <w:nsid w:val="307367F1"/>
     <w:multiLevelType w:val="hybridMultilevel"/>
     <w:tmpl w:val="A7F60DCC"/>
@@ -21533,7 +23371,7 @@
       </w:rPr>
     </w:lvl>
   </w:abstractNum>
-  <w:abstractNum w:abstractNumId="30" w15:restartNumberingAfterBreak="0">
+  <w:abstractNum w:abstractNumId="32" w15:restartNumberingAfterBreak="0">
     <w:nsid w:val="325D6051"/>
     <w:multiLevelType w:val="hybridMultilevel"/>
     <w:tmpl w:val="A50E9C5A"/>
@@ -21646,7 +23484,7 @@
       </w:rPr>
     </w:lvl>
   </w:abstractNum>
-  <w:abstractNum w:abstractNumId="31" w15:restartNumberingAfterBreak="0">
+  <w:abstractNum w:abstractNumId="33" w15:restartNumberingAfterBreak="0">
     <w:nsid w:val="33894836"/>
     <w:multiLevelType w:val="multilevel"/>
     <w:tmpl w:val="22124FEE"/>
@@ -21795,7 +23633,7 @@
       </w:rPr>
     </w:lvl>
   </w:abstractNum>
-  <w:abstractNum w:abstractNumId="32" w15:restartNumberingAfterBreak="0">
+  <w:abstractNum w:abstractNumId="34" w15:restartNumberingAfterBreak="0">
     <w:nsid w:val="3D0E01A7"/>
     <w:multiLevelType w:val="hybridMultilevel"/>
     <w:tmpl w:val="0BE4646A"/>
@@ -21908,7 +23746,7 @@
       </w:rPr>
     </w:lvl>
   </w:abstractNum>
-  <w:abstractNum w:abstractNumId="33" w15:restartNumberingAfterBreak="0">
+  <w:abstractNum w:abstractNumId="35" w15:restartNumberingAfterBreak="0">
     <w:nsid w:val="41261B8F"/>
     <w:multiLevelType w:val="hybridMultilevel"/>
     <w:tmpl w:val="FEBE79AA"/>
@@ -22021,7 +23859,7 @@
       </w:rPr>
     </w:lvl>
   </w:abstractNum>
-  <w:abstractNum w:abstractNumId="34" w15:restartNumberingAfterBreak="0">
+  <w:abstractNum w:abstractNumId="36" w15:restartNumberingAfterBreak="0">
     <w:nsid w:val="4248019A"/>
     <w:multiLevelType w:val="hybridMultilevel"/>
     <w:tmpl w:val="08DA03D2"/>
@@ -22134,7 +23972,7 @@
       </w:rPr>
     </w:lvl>
   </w:abstractNum>
-  <w:abstractNum w:abstractNumId="35" w15:restartNumberingAfterBreak="0">
+  <w:abstractNum w:abstractNumId="37" w15:restartNumberingAfterBreak="0">
     <w:nsid w:val="4489060D"/>
     <w:multiLevelType w:val="hybridMultilevel"/>
     <w:tmpl w:val="CBE6C30A"/>
@@ -22247,7 +24085,7 @@
       </w:rPr>
     </w:lvl>
   </w:abstractNum>
-  <w:abstractNum w:abstractNumId="36" w15:restartNumberingAfterBreak="0">
+  <w:abstractNum w:abstractNumId="38" w15:restartNumberingAfterBreak="0">
     <w:nsid w:val="44F10DA5"/>
     <w:multiLevelType w:val="hybridMultilevel"/>
     <w:tmpl w:val="60C6E814"/>
@@ -22360,7 +24198,117 @@
       </w:rPr>
     </w:lvl>
   </w:abstractNum>
-  <w:abstractNum w:abstractNumId="37" w15:restartNumberingAfterBreak="0">
+  <w:abstractNum w:abstractNumId="39" w15:restartNumberingAfterBreak="0">
+    <w:nsid w:val="45B61133"/>
+    <w:multiLevelType w:val="hybridMultilevel"/>
+    <w:tmpl w:val="FB30059C"/>
+    <w:lvl w:ilvl="0" w:tplc="40090001">
+      <w:start w:val="1"/>
+      <w:numFmt w:val="bullet"/>
+      <w:lvlText w:val=""/>
+      <w:lvlJc w:val="left"/>
+      <w:pPr>
+        <w:ind w:left="720" w:hanging="360"/>
+      </w:pPr>
+      <w:rPr>
+        <w:rFonts w:ascii="Symbol" w:hAnsi="Symbol" w:hint="default"/>
+      </w:rPr>
+    </w:lvl>
+    <w:lvl w:ilvl="1" w:tplc="40090003">
+      <w:start w:val="1"/>
+      <w:numFmt w:val="bullet"/>
+      <w:lvlText w:val="o"/>
+      <w:lvlJc w:val="left"/>
+      <w:pPr>
+        <w:ind w:left="1440" w:hanging="360"/>
+      </w:pPr>
+      <w:rPr>
+        <w:rFonts w:ascii="Courier New" w:hAnsi="Courier New" w:cs="Courier New" w:hint="default"/>
+      </w:rPr>
+    </w:lvl>
+    <w:lvl w:ilvl="2" w:tplc="4009000F">
+      <w:start w:val="1"/>
+      <w:numFmt w:val="decimal"/>
+      <w:lvlText w:val="%3."/>
+      <w:lvlJc w:val="left"/>
+      <w:pPr>
+        <w:ind w:left="2160" w:hanging="360"/>
+      </w:pPr>
+    </w:lvl>
+    <w:lvl w:ilvl="3" w:tplc="40090001" w:tentative="1">
+      <w:start w:val="1"/>
+      <w:numFmt w:val="bullet"/>
+      <w:lvlText w:val=""/>
+      <w:lvlJc w:val="left"/>
+      <w:pPr>
+        <w:ind w:left="2880" w:hanging="360"/>
+      </w:pPr>
+      <w:rPr>
+        <w:rFonts w:ascii="Symbol" w:hAnsi="Symbol" w:hint="default"/>
+      </w:rPr>
+    </w:lvl>
+    <w:lvl w:ilvl="4" w:tplc="40090003" w:tentative="1">
+      <w:start w:val="1"/>
+      <w:numFmt w:val="bullet"/>
+      <w:lvlText w:val="o"/>
+      <w:lvlJc w:val="left"/>
+      <w:pPr>
+        <w:ind w:left="3600" w:hanging="360"/>
+      </w:pPr>
+      <w:rPr>
+        <w:rFonts w:ascii="Courier New" w:hAnsi="Courier New" w:cs="Courier New" w:hint="default"/>
+      </w:rPr>
+    </w:lvl>
+    <w:lvl w:ilvl="5" w:tplc="40090005" w:tentative="1">
+      <w:start w:val="1"/>
+      <w:numFmt w:val="bullet"/>
+      <w:lvlText w:val=""/>
+      <w:lvlJc w:val="left"/>
+      <w:pPr>
+        <w:ind w:left="4320" w:hanging="360"/>
+      </w:pPr>
+      <w:rPr>
+        <w:rFonts w:ascii="Wingdings" w:hAnsi="Wingdings" w:hint="default"/>
+      </w:rPr>
+    </w:lvl>
+    <w:lvl w:ilvl="6" w:tplc="40090001" w:tentative="1">
+      <w:start w:val="1"/>
+      <w:numFmt w:val="bullet"/>
+      <w:lvlText w:val=""/>
+      <w:lvlJc w:val="left"/>
+      <w:pPr>
+        <w:ind w:left="5040" w:hanging="360"/>
+      </w:pPr>
+      <w:rPr>
+        <w:rFonts w:ascii="Symbol" w:hAnsi="Symbol" w:hint="default"/>
+      </w:rPr>
+    </w:lvl>
+    <w:lvl w:ilvl="7" w:tplc="40090003" w:tentative="1">
+      <w:start w:val="1"/>
+      <w:numFmt w:val="bullet"/>
+      <w:lvlText w:val="o"/>
+      <w:lvlJc w:val="left"/>
+      <w:pPr>
+        <w:ind w:left="5760" w:hanging="360"/>
+      </w:pPr>
+      <w:rPr>
+        <w:rFonts w:ascii="Courier New" w:hAnsi="Courier New" w:cs="Courier New" w:hint="default"/>
+      </w:rPr>
+    </w:lvl>
+    <w:lvl w:ilvl="8" w:tplc="40090005" w:tentative="1">
+      <w:start w:val="1"/>
+      <w:numFmt w:val="bullet"/>
+      <w:lvlText w:val=""/>
+      <w:lvlJc w:val="left"/>
+      <w:pPr>
+        <w:ind w:left="6480" w:hanging="360"/>
+      </w:pPr>
+      <w:rPr>
+        <w:rFonts w:ascii="Wingdings" w:hAnsi="Wingdings" w:hint="default"/>
+      </w:rPr>
+    </w:lvl>
+  </w:abstractNum>
+  <w:abstractNum w:abstractNumId="40" w15:restartNumberingAfterBreak="0">
     <w:nsid w:val="465D1DFD"/>
     <w:multiLevelType w:val="hybridMultilevel"/>
     <w:tmpl w:val="5B14A44E"/>
@@ -22473,7 +24421,7 @@
       </w:rPr>
     </w:lvl>
   </w:abstractNum>
-  <w:abstractNum w:abstractNumId="38" w15:restartNumberingAfterBreak="0">
+  <w:abstractNum w:abstractNumId="41" w15:restartNumberingAfterBreak="0">
     <w:nsid w:val="4F554784"/>
     <w:multiLevelType w:val="hybridMultilevel"/>
     <w:tmpl w:val="B5C4AF02"/>
@@ -22586,7 +24534,7 @@
       </w:rPr>
     </w:lvl>
   </w:abstractNum>
-  <w:abstractNum w:abstractNumId="39" w15:restartNumberingAfterBreak="0">
+  <w:abstractNum w:abstractNumId="42" w15:restartNumberingAfterBreak="0">
     <w:nsid w:val="50BC014E"/>
     <w:multiLevelType w:val="hybridMultilevel"/>
     <w:tmpl w:val="872AD70A"/>
@@ -22699,7 +24647,7 @@
       </w:rPr>
     </w:lvl>
   </w:abstractNum>
-  <w:abstractNum w:abstractNumId="40" w15:restartNumberingAfterBreak="0">
+  <w:abstractNum w:abstractNumId="43" w15:restartNumberingAfterBreak="0">
     <w:nsid w:val="528500E7"/>
     <w:multiLevelType w:val="hybridMultilevel"/>
     <w:tmpl w:val="B9D2521E"/>
@@ -22812,7 +24760,7 @@
       </w:rPr>
     </w:lvl>
   </w:abstractNum>
-  <w:abstractNum w:abstractNumId="41" w15:restartNumberingAfterBreak="0">
+  <w:abstractNum w:abstractNumId="44" w15:restartNumberingAfterBreak="0">
     <w:nsid w:val="54520FE3"/>
     <w:multiLevelType w:val="hybridMultilevel"/>
     <w:tmpl w:val="3B9C3068"/>
@@ -22925,7 +24873,7 @@
       </w:rPr>
     </w:lvl>
   </w:abstractNum>
-  <w:abstractNum w:abstractNumId="42" w15:restartNumberingAfterBreak="0">
+  <w:abstractNum w:abstractNumId="45" w15:restartNumberingAfterBreak="0">
     <w:nsid w:val="55D813B3"/>
     <w:multiLevelType w:val="hybridMultilevel"/>
     <w:tmpl w:val="CC80E7D6"/>
@@ -23038,7 +24986,7 @@
       </w:rPr>
     </w:lvl>
   </w:abstractNum>
-  <w:abstractNum w:abstractNumId="43" w15:restartNumberingAfterBreak="0">
+  <w:abstractNum w:abstractNumId="46" w15:restartNumberingAfterBreak="0">
     <w:nsid w:val="56B46D6C"/>
     <w:multiLevelType w:val="hybridMultilevel"/>
     <w:tmpl w:val="0BC84916"/>
@@ -23151,7 +25099,7 @@
       </w:rPr>
     </w:lvl>
   </w:abstractNum>
-  <w:abstractNum w:abstractNumId="44" w15:restartNumberingAfterBreak="0">
+  <w:abstractNum w:abstractNumId="47" w15:restartNumberingAfterBreak="0">
     <w:nsid w:val="581740C9"/>
     <w:multiLevelType w:val="hybridMultilevel"/>
     <w:tmpl w:val="64E2C5EE"/>
@@ -23264,7 +25212,7 @@
       </w:rPr>
     </w:lvl>
   </w:abstractNum>
-  <w:abstractNum w:abstractNumId="45" w15:restartNumberingAfterBreak="0">
+  <w:abstractNum w:abstractNumId="48" w15:restartNumberingAfterBreak="0">
     <w:nsid w:val="5B62189D"/>
     <w:multiLevelType w:val="hybridMultilevel"/>
     <w:tmpl w:val="D75C6F32"/>
@@ -23377,7 +25325,7 @@
       </w:rPr>
     </w:lvl>
   </w:abstractNum>
-  <w:abstractNum w:abstractNumId="46" w15:restartNumberingAfterBreak="0">
+  <w:abstractNum w:abstractNumId="49" w15:restartNumberingAfterBreak="0">
     <w:nsid w:val="5B7551B9"/>
     <w:multiLevelType w:val="hybridMultilevel"/>
     <w:tmpl w:val="CC0A4436"/>
@@ -23490,7 +25438,7 @@
       </w:rPr>
     </w:lvl>
   </w:abstractNum>
-  <w:abstractNum w:abstractNumId="47" w15:restartNumberingAfterBreak="0">
+  <w:abstractNum w:abstractNumId="50" w15:restartNumberingAfterBreak="0">
     <w:nsid w:val="5C4F17B1"/>
     <w:multiLevelType w:val="hybridMultilevel"/>
     <w:tmpl w:val="91CCE4FA"/>
@@ -23579,7 +25527,7 @@
       </w:pPr>
     </w:lvl>
   </w:abstractNum>
-  <w:abstractNum w:abstractNumId="48" w15:restartNumberingAfterBreak="0">
+  <w:abstractNum w:abstractNumId="51" w15:restartNumberingAfterBreak="0">
     <w:nsid w:val="60283468"/>
     <w:multiLevelType w:val="hybridMultilevel"/>
     <w:tmpl w:val="54DCD16E"/>
@@ -23692,7 +25640,7 @@
       </w:rPr>
     </w:lvl>
   </w:abstractNum>
-  <w:abstractNum w:abstractNumId="49" w15:restartNumberingAfterBreak="0">
+  <w:abstractNum w:abstractNumId="52" w15:restartNumberingAfterBreak="0">
     <w:nsid w:val="61363070"/>
     <w:multiLevelType w:val="hybridMultilevel"/>
     <w:tmpl w:val="38961AAA"/>
@@ -23805,7 +25753,7 @@
       </w:rPr>
     </w:lvl>
   </w:abstractNum>
-  <w:abstractNum w:abstractNumId="50" w15:restartNumberingAfterBreak="0">
+  <w:abstractNum w:abstractNumId="53" w15:restartNumberingAfterBreak="0">
     <w:nsid w:val="61A413DE"/>
     <w:multiLevelType w:val="hybridMultilevel"/>
     <w:tmpl w:val="A334AC90"/>
@@ -23918,7 +25866,7 @@
       </w:rPr>
     </w:lvl>
   </w:abstractNum>
-  <w:abstractNum w:abstractNumId="51" w15:restartNumberingAfterBreak="0">
+  <w:abstractNum w:abstractNumId="54" w15:restartNumberingAfterBreak="0">
     <w:nsid w:val="66D243A6"/>
     <w:multiLevelType w:val="hybridMultilevel"/>
     <w:tmpl w:val="E37CB7D0"/>
@@ -24031,7 +25979,7 @@
       </w:rPr>
     </w:lvl>
   </w:abstractNum>
-  <w:abstractNum w:abstractNumId="52" w15:restartNumberingAfterBreak="0">
+  <w:abstractNum w:abstractNumId="55" w15:restartNumberingAfterBreak="0">
     <w:nsid w:val="6CB779E4"/>
     <w:multiLevelType w:val="hybridMultilevel"/>
     <w:tmpl w:val="FD4AB690"/>
@@ -24144,7 +26092,7 @@
       </w:rPr>
     </w:lvl>
   </w:abstractNum>
-  <w:abstractNum w:abstractNumId="53" w15:restartNumberingAfterBreak="0">
+  <w:abstractNum w:abstractNumId="56" w15:restartNumberingAfterBreak="0">
     <w:nsid w:val="6E2A0488"/>
     <w:multiLevelType w:val="hybridMultilevel"/>
     <w:tmpl w:val="D508185C"/>
@@ -24257,7 +26205,7 @@
       </w:rPr>
     </w:lvl>
   </w:abstractNum>
-  <w:abstractNum w:abstractNumId="54" w15:restartNumberingAfterBreak="0">
+  <w:abstractNum w:abstractNumId="57" w15:restartNumberingAfterBreak="0">
     <w:nsid w:val="6E9C1702"/>
     <w:multiLevelType w:val="hybridMultilevel"/>
     <w:tmpl w:val="E9366780"/>
@@ -24370,7 +26318,7 @@
       </w:rPr>
     </w:lvl>
   </w:abstractNum>
-  <w:abstractNum w:abstractNumId="55" w15:restartNumberingAfterBreak="0">
+  <w:abstractNum w:abstractNumId="58" w15:restartNumberingAfterBreak="0">
     <w:nsid w:val="6F556B88"/>
     <w:multiLevelType w:val="hybridMultilevel"/>
     <w:tmpl w:val="18281B00"/>
@@ -24483,7 +26431,7 @@
       </w:rPr>
     </w:lvl>
   </w:abstractNum>
-  <w:abstractNum w:abstractNumId="56" w15:restartNumberingAfterBreak="0">
+  <w:abstractNum w:abstractNumId="59" w15:restartNumberingAfterBreak="0">
     <w:nsid w:val="7099677C"/>
     <w:multiLevelType w:val="hybridMultilevel"/>
     <w:tmpl w:val="9962C13A"/>
@@ -24596,7 +26544,7 @@
       </w:rPr>
     </w:lvl>
   </w:abstractNum>
-  <w:abstractNum w:abstractNumId="57" w15:restartNumberingAfterBreak="0">
+  <w:abstractNum w:abstractNumId="60" w15:restartNumberingAfterBreak="0">
     <w:nsid w:val="72FB57D1"/>
     <w:multiLevelType w:val="hybridMultilevel"/>
     <w:tmpl w:val="49DE2BCE"/>
@@ -24709,7 +26657,7 @@
       </w:rPr>
     </w:lvl>
   </w:abstractNum>
-  <w:abstractNum w:abstractNumId="58" w15:restartNumberingAfterBreak="0">
+  <w:abstractNum w:abstractNumId="61" w15:restartNumberingAfterBreak="0">
     <w:nsid w:val="73A26DD9"/>
     <w:multiLevelType w:val="hybridMultilevel"/>
     <w:tmpl w:val="F244BC98"/>
@@ -24822,7 +26770,7 @@
       </w:rPr>
     </w:lvl>
   </w:abstractNum>
-  <w:abstractNum w:abstractNumId="59" w15:restartNumberingAfterBreak="0">
+  <w:abstractNum w:abstractNumId="62" w15:restartNumberingAfterBreak="0">
     <w:nsid w:val="754C39F2"/>
     <w:multiLevelType w:val="hybridMultilevel"/>
     <w:tmpl w:val="74C4285C"/>
@@ -24911,7 +26859,7 @@
       </w:pPr>
     </w:lvl>
   </w:abstractNum>
-  <w:abstractNum w:abstractNumId="60" w15:restartNumberingAfterBreak="0">
+  <w:abstractNum w:abstractNumId="63" w15:restartNumberingAfterBreak="0">
     <w:nsid w:val="7575682C"/>
     <w:multiLevelType w:val="hybridMultilevel"/>
     <w:tmpl w:val="2ADA4DF4"/>
@@ -25000,7 +26948,7 @@
       </w:pPr>
     </w:lvl>
   </w:abstractNum>
-  <w:abstractNum w:abstractNumId="61" w15:restartNumberingAfterBreak="0">
+  <w:abstractNum w:abstractNumId="64" w15:restartNumberingAfterBreak="0">
     <w:nsid w:val="76B375F6"/>
     <w:multiLevelType w:val="hybridMultilevel"/>
     <w:tmpl w:val="564AA816"/>
@@ -25113,7 +27061,7 @@
       </w:rPr>
     </w:lvl>
   </w:abstractNum>
-  <w:abstractNum w:abstractNumId="62" w15:restartNumberingAfterBreak="0">
+  <w:abstractNum w:abstractNumId="65" w15:restartNumberingAfterBreak="0">
     <w:nsid w:val="770A09F2"/>
     <w:multiLevelType w:val="hybridMultilevel"/>
     <w:tmpl w:val="4EB865A0"/>
@@ -25202,7 +27150,7 @@
       </w:pPr>
     </w:lvl>
   </w:abstractNum>
-  <w:abstractNum w:abstractNumId="63" w15:restartNumberingAfterBreak="0">
+  <w:abstractNum w:abstractNumId="66" w15:restartNumberingAfterBreak="0">
     <w:nsid w:val="780D5611"/>
     <w:multiLevelType w:val="hybridMultilevel"/>
     <w:tmpl w:val="BFB661B0"/>
@@ -25315,7 +27263,7 @@
       </w:rPr>
     </w:lvl>
   </w:abstractNum>
-  <w:abstractNum w:abstractNumId="64" w15:restartNumberingAfterBreak="0">
+  <w:abstractNum w:abstractNumId="67" w15:restartNumberingAfterBreak="0">
     <w:nsid w:val="792377DF"/>
     <w:multiLevelType w:val="hybridMultilevel"/>
     <w:tmpl w:val="F7401E52"/>
@@ -25428,7 +27376,7 @@
       </w:rPr>
     </w:lvl>
   </w:abstractNum>
-  <w:abstractNum w:abstractNumId="65" w15:restartNumberingAfterBreak="0">
+  <w:abstractNum w:abstractNumId="68" w15:restartNumberingAfterBreak="0">
     <w:nsid w:val="7CA22ADA"/>
     <w:multiLevelType w:val="hybridMultilevel"/>
     <w:tmpl w:val="2FA63950"/>
@@ -25541,7 +27489,7 @@
       </w:rPr>
     </w:lvl>
   </w:abstractNum>
-  <w:abstractNum w:abstractNumId="66" w15:restartNumberingAfterBreak="0">
+  <w:abstractNum w:abstractNumId="69" w15:restartNumberingAfterBreak="0">
     <w:nsid w:val="7D404387"/>
     <w:multiLevelType w:val="hybridMultilevel"/>
     <w:tmpl w:val="A10A738A"/>
@@ -25654,7 +27602,7 @@
       </w:rPr>
     </w:lvl>
   </w:abstractNum>
-  <w:abstractNum w:abstractNumId="67" w15:restartNumberingAfterBreak="0">
+  <w:abstractNum w:abstractNumId="70" w15:restartNumberingAfterBreak="0">
     <w:nsid w:val="7D987F88"/>
     <w:multiLevelType w:val="hybridMultilevel"/>
     <w:tmpl w:val="D6AE76B8"/>
@@ -25744,49 +27692,49 @@
     </w:lvl>
   </w:abstractNum>
   <w:num w:numId="1" w16cid:durableId="1328677871">
-    <w:abstractNumId w:val="60"/>
+    <w:abstractNumId w:val="63"/>
   </w:num>
   <w:num w:numId="2" w16cid:durableId="1520504164">
     <w:abstractNumId w:val="0"/>
   </w:num>
   <w:num w:numId="3" w16cid:durableId="318077616">
-    <w:abstractNumId w:val="65"/>
+    <w:abstractNumId w:val="68"/>
   </w:num>
   <w:num w:numId="4" w16cid:durableId="408386559">
-    <w:abstractNumId w:val="27"/>
+    <w:abstractNumId w:val="29"/>
   </w:num>
   <w:num w:numId="5" w16cid:durableId="598559344">
-    <w:abstractNumId w:val="63"/>
+    <w:abstractNumId w:val="66"/>
   </w:num>
   <w:num w:numId="6" w16cid:durableId="677853411">
-    <w:abstractNumId w:val="62"/>
+    <w:abstractNumId w:val="65"/>
   </w:num>
   <w:num w:numId="7" w16cid:durableId="1844513317">
     <w:abstractNumId w:val="15"/>
   </w:num>
   <w:num w:numId="8" w16cid:durableId="1743676376">
-    <w:abstractNumId w:val="31"/>
+    <w:abstractNumId w:val="33"/>
   </w:num>
   <w:num w:numId="9" w16cid:durableId="930774173">
     <w:abstractNumId w:val="12"/>
   </w:num>
   <w:num w:numId="10" w16cid:durableId="1452675921">
-    <w:abstractNumId w:val="59"/>
+    <w:abstractNumId w:val="62"/>
   </w:num>
   <w:num w:numId="11" w16cid:durableId="1098867440">
-    <w:abstractNumId w:val="38"/>
+    <w:abstractNumId w:val="41"/>
   </w:num>
   <w:num w:numId="12" w16cid:durableId="422848057">
     <w:abstractNumId w:val="10"/>
   </w:num>
   <w:num w:numId="13" w16cid:durableId="341081789">
-    <w:abstractNumId w:val="46"/>
+    <w:abstractNumId w:val="49"/>
   </w:num>
   <w:num w:numId="14" w16cid:durableId="718238181">
-    <w:abstractNumId w:val="24"/>
+    <w:abstractNumId w:val="26"/>
   </w:num>
   <w:num w:numId="15" w16cid:durableId="1957250572">
-    <w:abstractNumId w:val="61"/>
+    <w:abstractNumId w:val="64"/>
   </w:num>
   <w:num w:numId="16" w16cid:durableId="1155999339">
     <w:abstractNumId w:val="8"/>
@@ -25795,25 +27743,25 @@
     <w:abstractNumId w:val="7"/>
   </w:num>
   <w:num w:numId="18" w16cid:durableId="1888685628">
-    <w:abstractNumId w:val="36"/>
+    <w:abstractNumId w:val="38"/>
   </w:num>
   <w:num w:numId="19" w16cid:durableId="1102728686">
-    <w:abstractNumId w:val="56"/>
+    <w:abstractNumId w:val="59"/>
   </w:num>
   <w:num w:numId="20" w16cid:durableId="62535954">
     <w:abstractNumId w:val="17"/>
   </w:num>
   <w:num w:numId="21" w16cid:durableId="1452628792">
+    <w:abstractNumId w:val="27"/>
+  </w:num>
+  <w:num w:numId="22" w16cid:durableId="2130005399">
+    <w:abstractNumId w:val="45"/>
+  </w:num>
+  <w:num w:numId="23" w16cid:durableId="960497364">
     <w:abstractNumId w:val="25"/>
   </w:num>
-  <w:num w:numId="22" w16cid:durableId="2130005399">
-    <w:abstractNumId w:val="42"/>
-  </w:num>
-  <w:num w:numId="23" w16cid:durableId="960497364">
-    <w:abstractNumId w:val="23"/>
-  </w:num>
   <w:num w:numId="24" w16cid:durableId="1654992410">
-    <w:abstractNumId w:val="37"/>
+    <w:abstractNumId w:val="40"/>
   </w:num>
   <w:num w:numId="25" w16cid:durableId="1021397490">
     <w:abstractNumId w:val="18"/>
@@ -25822,37 +27770,37 @@
     <w:abstractNumId w:val="16"/>
   </w:num>
   <w:num w:numId="27" w16cid:durableId="174929841">
-    <w:abstractNumId w:val="40"/>
+    <w:abstractNumId w:val="43"/>
   </w:num>
   <w:num w:numId="28" w16cid:durableId="374308030">
-    <w:abstractNumId w:val="51"/>
+    <w:abstractNumId w:val="54"/>
   </w:num>
   <w:num w:numId="29" w16cid:durableId="127162227">
-    <w:abstractNumId w:val="26"/>
+    <w:abstractNumId w:val="28"/>
   </w:num>
   <w:num w:numId="30" w16cid:durableId="387343124">
-    <w:abstractNumId w:val="30"/>
+    <w:abstractNumId w:val="32"/>
   </w:num>
   <w:num w:numId="31" w16cid:durableId="762804013">
-    <w:abstractNumId w:val="41"/>
+    <w:abstractNumId w:val="44"/>
   </w:num>
   <w:num w:numId="32" w16cid:durableId="1896894876">
-    <w:abstractNumId w:val="21"/>
+    <w:abstractNumId w:val="22"/>
   </w:num>
   <w:num w:numId="33" w16cid:durableId="375354338">
-    <w:abstractNumId w:val="54"/>
+    <w:abstractNumId w:val="57"/>
   </w:num>
   <w:num w:numId="34" w16cid:durableId="716974998">
-    <w:abstractNumId w:val="45"/>
+    <w:abstractNumId w:val="48"/>
   </w:num>
   <w:num w:numId="35" w16cid:durableId="236793104">
     <w:abstractNumId w:val="6"/>
   </w:num>
   <w:num w:numId="36" w16cid:durableId="1266038049">
-    <w:abstractNumId w:val="66"/>
+    <w:abstractNumId w:val="69"/>
   </w:num>
   <w:num w:numId="37" w16cid:durableId="1522547847">
-    <w:abstractNumId w:val="35"/>
+    <w:abstractNumId w:val="37"/>
   </w:num>
   <w:num w:numId="38" w16cid:durableId="624578494">
     <w:abstractNumId w:val="1"/>
@@ -25867,34 +27815,34 @@
     <w:abstractNumId w:val="3"/>
   </w:num>
   <w:num w:numId="42" w16cid:durableId="464935623">
-    <w:abstractNumId w:val="22"/>
+    <w:abstractNumId w:val="24"/>
   </w:num>
   <w:num w:numId="43" w16cid:durableId="1866869158">
     <w:abstractNumId w:val="19"/>
   </w:num>
   <w:num w:numId="44" w16cid:durableId="2074429924">
-    <w:abstractNumId w:val="64"/>
+    <w:abstractNumId w:val="67"/>
   </w:num>
   <w:num w:numId="45" w16cid:durableId="198862316">
-    <w:abstractNumId w:val="47"/>
+    <w:abstractNumId w:val="50"/>
   </w:num>
   <w:num w:numId="46" w16cid:durableId="302740719">
-    <w:abstractNumId w:val="43"/>
+    <w:abstractNumId w:val="46"/>
   </w:num>
   <w:num w:numId="47" w16cid:durableId="7147059">
-    <w:abstractNumId w:val="52"/>
+    <w:abstractNumId w:val="55"/>
   </w:num>
   <w:num w:numId="48" w16cid:durableId="1569069578">
-    <w:abstractNumId w:val="28"/>
+    <w:abstractNumId w:val="30"/>
   </w:num>
   <w:num w:numId="49" w16cid:durableId="995453081">
     <w:abstractNumId w:val="2"/>
   </w:num>
   <w:num w:numId="50" w16cid:durableId="1563590337">
-    <w:abstractNumId w:val="67"/>
+    <w:abstractNumId w:val="70"/>
   </w:num>
   <w:num w:numId="51" w16cid:durableId="464615697">
-    <w:abstractNumId w:val="49"/>
+    <w:abstractNumId w:val="52"/>
   </w:num>
   <w:num w:numId="52" w16cid:durableId="702369093">
     <w:abstractNumId w:val="9"/>
@@ -25903,49 +27851,58 @@
     <w:abstractNumId w:val="4"/>
   </w:num>
   <w:num w:numId="54" w16cid:durableId="482164424">
-    <w:abstractNumId w:val="32"/>
+    <w:abstractNumId w:val="34"/>
   </w:num>
   <w:num w:numId="55" w16cid:durableId="1233125855">
-    <w:abstractNumId w:val="55"/>
+    <w:abstractNumId w:val="58"/>
   </w:num>
   <w:num w:numId="56" w16cid:durableId="435060246">
-    <w:abstractNumId w:val="58"/>
+    <w:abstractNumId w:val="61"/>
   </w:num>
   <w:num w:numId="57" w16cid:durableId="2028407385">
     <w:abstractNumId w:val="14"/>
   </w:num>
   <w:num w:numId="58" w16cid:durableId="2036535598">
-    <w:abstractNumId w:val="34"/>
+    <w:abstractNumId w:val="36"/>
   </w:num>
   <w:num w:numId="59" w16cid:durableId="1710959967">
-    <w:abstractNumId w:val="44"/>
+    <w:abstractNumId w:val="47"/>
   </w:num>
   <w:num w:numId="60" w16cid:durableId="382488372">
-    <w:abstractNumId w:val="39"/>
+    <w:abstractNumId w:val="42"/>
   </w:num>
   <w:num w:numId="61" w16cid:durableId="59256901">
     <w:abstractNumId w:val="11"/>
   </w:num>
   <w:num w:numId="62" w16cid:durableId="183132379">
-    <w:abstractNumId w:val="57"/>
+    <w:abstractNumId w:val="60"/>
   </w:num>
   <w:num w:numId="63" w16cid:durableId="1600719951">
-    <w:abstractNumId w:val="50"/>
+    <w:abstractNumId w:val="53"/>
   </w:num>
   <w:num w:numId="64" w16cid:durableId="1119910404">
-    <w:abstractNumId w:val="33"/>
+    <w:abstractNumId w:val="35"/>
   </w:num>
   <w:num w:numId="65" w16cid:durableId="1415858970">
-    <w:abstractNumId w:val="48"/>
+    <w:abstractNumId w:val="51"/>
   </w:num>
   <w:num w:numId="66" w16cid:durableId="84496907">
-    <w:abstractNumId w:val="29"/>
+    <w:abstractNumId w:val="31"/>
   </w:num>
   <w:num w:numId="67" w16cid:durableId="998122091">
     <w:abstractNumId w:val="20"/>
   </w:num>
   <w:num w:numId="68" w16cid:durableId="2087148152">
-    <w:abstractNumId w:val="53"/>
+    <w:abstractNumId w:val="56"/>
+  </w:num>
+  <w:num w:numId="69" w16cid:durableId="1813793368">
+    <w:abstractNumId w:val="39"/>
+  </w:num>
+  <w:num w:numId="70" w16cid:durableId="1248808680">
+    <w:abstractNumId w:val="21"/>
+  </w:num>
+  <w:num w:numId="71" w16cid:durableId="1973360161">
+    <w:abstractNumId w:val="23"/>
   </w:num>
   <w:numIdMacAtCleanup w:val="68"/>
 </w:numbering>

</xml_diff>